<commit_message>
Anna added tutorial images to repo.
</commit_message>
<xml_diff>
--- a/Diagrams.docx
+++ b/Diagrams.docx
@@ -1,10 +1,11 @@
 
 <file path=word/document.xml><?xml version="1.0" encoding="utf-8"?>
-<w:document xmlns:wpc="http://schemas.microsoft.com/office/word/2010/wordprocessingCanvas" xmlns:cx="http://schemas.microsoft.com/office/drawing/2014/chartex" xmlns:cx1="http://schemas.microsoft.com/office/drawing/2015/9/8/chartex" xmlns:cx2="http://schemas.microsoft.com/office/drawing/2015/10/21/chartex" xmlns:cx3="http://schemas.microsoft.com/office/drawing/2016/5/9/chartex" xmlns:cx4="http://schemas.microsoft.com/office/drawing/2016/5/10/chartex" xmlns:cx5="http://schemas.microsoft.com/office/drawing/2016/5/11/chartex" xmlns:cx6="http://schemas.microsoft.com/office/drawing/2016/5/12/chartex" xmlns:cx7="http://schemas.microsoft.com/office/drawing/2016/5/13/chartex" xmlns:cx8="http://schemas.microsoft.com/office/drawing/2016/5/14/chartex" xmlns:mc="http://schemas.openxmlformats.org/markup-compatibility/2006" xmlns:aink="http://schemas.microsoft.com/office/drawing/2016/ink" xmlns:am3d="http://schemas.microsoft.com/office/drawing/2017/model3d" xmlns:o="urn:schemas-microsoft-com:office:office" xmlns:r="http://schemas.openxmlformats.org/officeDocument/2006/relationships" xmlns:m="http://schemas.openxmlformats.org/officeDocument/2006/math" xmlns:v="urn:schemas-microsoft-com:vml" xmlns:wp14="http://schemas.microsoft.com/office/word/2010/wordprocessingDrawing" xmlns:wp="http://schemas.openxmlformats.org/drawingml/2006/wordprocessingDrawing" xmlns:w10="urn:schemas-microsoft-com:office:word" xmlns:w="http://schemas.openxmlformats.org/wordprocessingml/2006/main" xmlns:w14="http://schemas.microsoft.com/office/word/2010/wordml" xmlns:w15="http://schemas.microsoft.com/office/word/2012/wordml" xmlns:w16cex="http://schemas.microsoft.com/office/word/2018/wordml/cex" xmlns:w16cid="http://schemas.microsoft.com/office/word/2016/wordml/cid" xmlns:w16="http://schemas.microsoft.com/office/word/2018/wordml" xmlns:w16sdtdh="http://schemas.microsoft.com/office/word/2020/wordml/sdtdatahash" xmlns:w16se="http://schemas.microsoft.com/office/word/2015/wordml/symex" xmlns:wpg="http://schemas.microsoft.com/office/word/2010/wordprocessingGroup" xmlns:wpi="http://schemas.microsoft.com/office/word/2010/wordprocessingInk" xmlns:wne="http://schemas.microsoft.com/office/word/2006/wordml" xmlns:wps="http://schemas.microsoft.com/office/word/2010/wordprocessingShape" mc:Ignorable="w14 w15 w16se w16cid w16 w16cex w16sdtdh wp14">
+<w:document xmlns:wpc="http://schemas.microsoft.com/office/word/2010/wordprocessingCanvas" xmlns:cx="http://schemas.microsoft.com/office/drawing/2014/chartex" xmlns:cx1="http://schemas.microsoft.com/office/drawing/2015/9/8/chartex" xmlns:mc="http://schemas.openxmlformats.org/markup-compatibility/2006" xmlns:o="urn:schemas-microsoft-com:office:office" xmlns:r="http://schemas.openxmlformats.org/officeDocument/2006/relationships" xmlns:m="http://schemas.openxmlformats.org/officeDocument/2006/math" xmlns:v="urn:schemas-microsoft-com:vml" xmlns:wp14="http://schemas.microsoft.com/office/word/2010/wordprocessingDrawing" xmlns:wp="http://schemas.openxmlformats.org/drawingml/2006/wordprocessingDrawing" xmlns:w10="urn:schemas-microsoft-com:office:word" xmlns:w="http://schemas.openxmlformats.org/wordprocessingml/2006/main" xmlns:w14="http://schemas.microsoft.com/office/word/2010/wordml" xmlns:w15="http://schemas.microsoft.com/office/word/2012/wordml" xmlns:w16se="http://schemas.microsoft.com/office/word/2015/wordml/symex" xmlns:wpg="http://schemas.microsoft.com/office/word/2010/wordprocessingGroup" xmlns:wpi="http://schemas.microsoft.com/office/word/2010/wordprocessingInk" xmlns:wne="http://schemas.microsoft.com/office/word/2006/wordml" xmlns:wps="http://schemas.microsoft.com/office/word/2010/wordprocessingShape" mc:Ignorable="w14 w15 w16se wp14">
   <w:body>
     <w:tbl>
       <w:tblPr>
         <w:tblStyle w:val="PlainTable5"/>
+        <w:tblpPr w:leftFromText="180" w:rightFromText="180" w:vertAnchor="page" w:horzAnchor="margin" w:tblpY="3011"/>
         <w:tblW w:w="0" w:type="auto"/>
         <w:tblLook w:val="04A0" w:firstRow="1" w:lastRow="0" w:firstColumn="1" w:lastColumn="0" w:noHBand="0" w:noVBand="1"/>
       </w:tblPr>
@@ -29,6 +30,9 @@
         <w:tc>
           <w:tcPr>
             <w:tcW w:w="2835" w:type="dxa"/>
+            <w:tcBorders>
+              <w:right w:val="single" w:sz="12" w:space="0" w:color="00B0F0"/>
+            </w:tcBorders>
             <w:shd w:val="clear" w:color="auto" w:fill="auto"/>
           </w:tcPr>
           <w:p>
@@ -44,7 +48,10 @@
           <w:tcPr>
             <w:tcW w:w="2267" w:type="dxa"/>
             <w:tcBorders>
-              <w:bottom w:val="none" w:sz="0" w:space="0" w:color="auto"/>
+              <w:top w:val="single" w:sz="12" w:space="0" w:color="00B0F0"/>
+              <w:left w:val="single" w:sz="12" w:space="0" w:color="00B0F0"/>
+              <w:bottom w:val="single" w:sz="2" w:space="0" w:color="000000"/>
+              <w:right w:val="single" w:sz="12" w:space="0" w:color="00B0F0"/>
             </w:tcBorders>
             <w:shd w:val="clear" w:color="auto" w:fill="auto"/>
           </w:tcPr>
@@ -78,6 +85,9 @@
         <w:tc>
           <w:tcPr>
             <w:tcW w:w="2835" w:type="dxa"/>
+            <w:tcBorders>
+              <w:right w:val="single" w:sz="12" w:space="0" w:color="00B0F0"/>
+            </w:tcBorders>
             <w:shd w:val="clear" w:color="auto" w:fill="auto"/>
           </w:tcPr>
           <w:p>
@@ -92,6 +102,11 @@
         <w:tc>
           <w:tcPr>
             <w:tcW w:w="2267" w:type="dxa"/>
+            <w:tcBorders>
+              <w:top w:val="single" w:sz="2" w:space="0" w:color="000000"/>
+              <w:left w:val="single" w:sz="12" w:space="0" w:color="00B0F0"/>
+              <w:right w:val="single" w:sz="12" w:space="0" w:color="00B0F0"/>
+            </w:tcBorders>
             <w:shd w:val="clear" w:color="auto" w:fill="auto"/>
           </w:tcPr>
           <w:p>
@@ -123,6 +138,9 @@
         <w:tc>
           <w:tcPr>
             <w:tcW w:w="2835" w:type="dxa"/>
+            <w:tcBorders>
+              <w:right w:val="single" w:sz="12" w:space="0" w:color="00B0F0"/>
+            </w:tcBorders>
             <w:shd w:val="clear" w:color="auto" w:fill="auto"/>
           </w:tcPr>
           <w:p>
@@ -137,6 +155,10 @@
         <w:tc>
           <w:tcPr>
             <w:tcW w:w="2267" w:type="dxa"/>
+            <w:tcBorders>
+              <w:left w:val="single" w:sz="12" w:space="0" w:color="00B0F0"/>
+              <w:right w:val="single" w:sz="12" w:space="0" w:color="00B0F0"/>
+            </w:tcBorders>
             <w:shd w:val="clear" w:color="auto" w:fill="auto"/>
           </w:tcPr>
           <w:p>
@@ -175,6 +197,9 @@
         <w:tc>
           <w:tcPr>
             <w:tcW w:w="2835" w:type="dxa"/>
+            <w:tcBorders>
+              <w:right w:val="single" w:sz="12" w:space="0" w:color="00B0F0"/>
+            </w:tcBorders>
             <w:shd w:val="clear" w:color="auto" w:fill="auto"/>
           </w:tcPr>
           <w:p>
@@ -189,12 +214,186 @@
         <w:tc>
           <w:tcPr>
             <w:tcW w:w="2267" w:type="dxa"/>
+            <w:tcBorders>
+              <w:left w:val="single" w:sz="12" w:space="0" w:color="00B0F0"/>
+              <w:right w:val="single" w:sz="12" w:space="0" w:color="00B0F0"/>
+            </w:tcBorders>
             <w:shd w:val="clear" w:color="auto" w:fill="auto"/>
           </w:tcPr>
           <w:p>
             <w:pPr>
               <w:cnfStyle w:val="000000100000" w:firstRow="0" w:lastRow="0" w:firstColumn="0" w:lastColumn="0" w:oddVBand="0" w:evenVBand="0" w:oddHBand="1" w:evenHBand="0" w:firstRowFirstColumn="0" w:firstRowLastColumn="0" w:lastRowFirstColumn="0" w:lastRowLastColumn="0"/>
             </w:pPr>
+            <w:r>
+              <w:rPr>
+                <w:noProof/>
+              </w:rPr>
+              <mc:AlternateContent>
+                <mc:Choice Requires="wps">
+                  <w:drawing>
+                    <wp:anchor distT="0" distB="0" distL="114300" distR="114300" simplePos="0" relativeHeight="251659264" behindDoc="0" locked="0" layoutInCell="1" allowOverlap="1" wp14:anchorId="1E735221" wp14:editId="6D9FBE8C">
+                      <wp:simplePos x="0" y="0"/>
+                      <wp:positionH relativeFrom="column">
+                        <wp:posOffset>-693676</wp:posOffset>
+                      </wp:positionH>
+                      <wp:positionV relativeFrom="paragraph">
+                        <wp:posOffset>133064</wp:posOffset>
+                      </wp:positionV>
+                      <wp:extent cx="1828800" cy="1828800"/>
+                      <wp:effectExtent l="0" t="0" r="0" b="8255"/>
+                      <wp:wrapNone/>
+                      <wp:docPr id="1" name="Text Box 1"/>
+                      <wp:cNvGraphicFramePr/>
+                      <a:graphic xmlns:a="http://schemas.openxmlformats.org/drawingml/2006/main">
+                        <a:graphicData uri="http://schemas.microsoft.com/office/word/2010/wordprocessingShape">
+                          <wps:wsp>
+                            <wps:cNvSpPr txBox="1"/>
+                            <wps:spPr>
+                              <a:xfrm>
+                                <a:off x="0" y="0"/>
+                                <a:ext cx="1828800" cy="1828800"/>
+                              </a:xfrm>
+                              <a:prstGeom prst="rect">
+                                <a:avLst/>
+                              </a:prstGeom>
+                              <a:noFill/>
+                              <a:ln>
+                                <a:noFill/>
+                              </a:ln>
+                            </wps:spPr>
+                            <wps:txbx>
+                              <w:txbxContent>
+                                <w:p>
+                                  <w:pPr>
+                                    <w:spacing w:after="0" w:line="240" w:lineRule="auto"/>
+                                    <w:jc w:val="center"/>
+                                    <w:cnfStyle w:val="100000000000" w:firstRow="1" w:lastRow="0" w:firstColumn="0" w:lastColumn="0" w:oddVBand="0" w:evenVBand="0" w:oddHBand="0" w:evenHBand="0" w:firstRowFirstColumn="0" w:firstRowLastColumn="0" w:lastRowFirstColumn="0" w:lastRowLastColumn="0"/>
+                                    <w:rPr>
+                                      <w:rFonts w:asciiTheme="majorHAnsi" w:eastAsiaTheme="majorEastAsia" w:hAnsiTheme="majorHAnsi" w:cstheme="majorBidi"/>
+                                      <w:i/>
+                                      <w:iCs/>
+                                      <w:color w:val="00B0F0"/>
+                                      <w:sz w:val="72"/>
+                                      <w:szCs w:val="72"/>
+                                      <w14:shadow w14:blurRad="38100" w14:dist="19050" w14:dir="2700000" w14:sx="100000" w14:sy="100000" w14:kx="0" w14:ky="0" w14:algn="tl">
+                                        <w14:schemeClr w14:val="dk1">
+                                          <w14:alpha w14:val="60000"/>
+                                        </w14:schemeClr>
+                                      </w14:shadow>
+                                      <w14:textOutline w14:w="9525" w14:cap="flat" w14:cmpd="sng" w14:algn="ctr">
+                                        <w14:solidFill>
+                                          <w14:srgbClr w14:val="00B0F0"/>
+                                        </w14:solidFill>
+                                        <w14:prstDash w14:val="solid"/>
+                                        <w14:round/>
+                                      </w14:textOutline>
+                                    </w:rPr>
+                                  </w:pPr>
+                                  <w:r>
+                                    <w:rPr>
+                                      <w:rFonts w:asciiTheme="majorHAnsi" w:eastAsiaTheme="majorEastAsia" w:hAnsiTheme="majorHAnsi" w:cstheme="majorBidi"/>
+                                      <w:i/>
+                                      <w:iCs/>
+                                      <w:color w:val="00B0F0"/>
+                                      <w:sz w:val="72"/>
+                                      <w:szCs w:val="72"/>
+                                      <w14:shadow w14:blurRad="38100" w14:dist="19050" w14:dir="2700000" w14:sx="100000" w14:sy="100000" w14:kx="0" w14:ky="0" w14:algn="tl">
+                                        <w14:schemeClr w14:val="dk1">
+                                          <w14:alpha w14:val="60000"/>
+                                        </w14:schemeClr>
+                                      </w14:shadow>
+                                      <w14:textOutline w14:w="9525" w14:cap="flat" w14:cmpd="sng" w14:algn="ctr">
+                                        <w14:solidFill>
+                                          <w14:srgbClr w14:val="00B0F0"/>
+                                        </w14:solidFill>
+                                        <w14:prstDash w14:val="solid"/>
+                                        <w14:round/>
+                                      </w14:textOutline>
+                                    </w:rPr>
+                                    <w:t>Linear Models</w:t>
+                                  </w:r>
+                                </w:p>
+                              </w:txbxContent>
+                            </wps:txbx>
+                            <wps:bodyPr rot="0" spcFirstLastPara="1" vertOverflow="overflow" horzOverflow="overflow" vert="horz" wrap="none" lIns="91440" tIns="45720" rIns="91440" bIns="45720" numCol="1" spcCol="0" rtlCol="0" fromWordArt="0" anchor="t" anchorCtr="0" forceAA="0" compatLnSpc="1">
+                              <a:prstTxWarp prst="textArchDown">
+                                <a:avLst/>
+                              </a:prstTxWarp>
+                              <a:spAutoFit/>
+                            </wps:bodyPr>
+                          </wps:wsp>
+                        </a:graphicData>
+                      </a:graphic>
+                    </wp:anchor>
+                  </w:drawing>
+                </mc:Choice>
+                <mc:Fallback>
+                  <w:pict>
+                    <v:shapetype w14:anchorId="1E735221" id="_x0000_t202" coordsize="21600,21600" o:spt="202" path="m,l,21600r21600,l21600,xe">
+                      <v:stroke joinstyle="miter"/>
+                      <v:path gradientshapeok="t" o:connecttype="rect"/>
+                    </v:shapetype>
+                    <v:shape id="Text Box 1" o:spid="_x0000_s1026" type="#_x0000_t202" style="position:absolute;margin-left:-54.6pt;margin-top:10.5pt;width:2in;height:2in;z-index:251659264;visibility:visible;mso-wrap-style:none;mso-wrap-distance-left:9pt;mso-wrap-distance-top:0;mso-wrap-distance-right:9pt;mso-wrap-distance-bottom:0;mso-position-horizontal:absolute;mso-position-horizontal-relative:text;mso-position-vertical:absolute;mso-position-vertical-relative:text;v-text-anchor:top" o:gfxdata="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" filled="f" stroked="f">
+                      <v:fill o:detectmouseclick="t"/>
+                      <v:textbox style="mso-fit-shape-to-text:t">
+                        <w:txbxContent>
+                          <w:p>
+                            <w:pPr>
+                              <w:spacing w:after="0" w:line="240" w:lineRule="auto"/>
+                              <w:jc w:val="center"/>
+                              <w:cnfStyle w:val="100000000000" w:firstRow="1" w:lastRow="0" w:firstColumn="0" w:lastColumn="0" w:oddVBand="0" w:evenVBand="0" w:oddHBand="0" w:evenHBand="0" w:firstRowFirstColumn="0" w:firstRowLastColumn="0" w:lastRowFirstColumn="0" w:lastRowLastColumn="0"/>
+                              <w:rPr>
+                                <w:rFonts w:asciiTheme="majorHAnsi" w:eastAsiaTheme="majorEastAsia" w:hAnsiTheme="majorHAnsi" w:cstheme="majorBidi"/>
+                                <w:i/>
+                                <w:iCs/>
+                                <w:color w:val="00B0F0"/>
+                                <w:sz w:val="72"/>
+                                <w:szCs w:val="72"/>
+                                <w14:shadow w14:blurRad="38100" w14:dist="19050" w14:dir="2700000" w14:sx="100000" w14:sy="100000" w14:kx="0" w14:ky="0" w14:algn="tl">
+                                  <w14:schemeClr w14:val="dk1">
+                                    <w14:alpha w14:val="60000"/>
+                                  </w14:schemeClr>
+                                </w14:shadow>
+                                <w14:textOutline w14:w="9525" w14:cap="flat" w14:cmpd="sng" w14:algn="ctr">
+                                  <w14:solidFill>
+                                    <w14:srgbClr w14:val="00B0F0"/>
+                                  </w14:solidFill>
+                                  <w14:prstDash w14:val="solid"/>
+                                  <w14:round/>
+                                </w14:textOutline>
+                              </w:rPr>
+                            </w:pPr>
+                            <w:r>
+                              <w:rPr>
+                                <w:rFonts w:asciiTheme="majorHAnsi" w:eastAsiaTheme="majorEastAsia" w:hAnsiTheme="majorHAnsi" w:cstheme="majorBidi"/>
+                                <w:i/>
+                                <w:iCs/>
+                                <w:color w:val="00B0F0"/>
+                                <w:sz w:val="72"/>
+                                <w:szCs w:val="72"/>
+                                <w14:shadow w14:blurRad="38100" w14:dist="19050" w14:dir="2700000" w14:sx="100000" w14:sy="100000" w14:kx="0" w14:ky="0" w14:algn="tl">
+                                  <w14:schemeClr w14:val="dk1">
+                                    <w14:alpha w14:val="60000"/>
+                                  </w14:schemeClr>
+                                </w14:shadow>
+                                <w14:textOutline w14:w="9525" w14:cap="flat" w14:cmpd="sng" w14:algn="ctr">
+                                  <w14:solidFill>
+                                    <w14:srgbClr w14:val="00B0F0"/>
+                                  </w14:solidFill>
+                                  <w14:prstDash w14:val="solid"/>
+                                  <w14:round/>
+                                </w14:textOutline>
+                              </w:rPr>
+                              <w:t>Linear Models</w:t>
+                            </w:r>
+                          </w:p>
+                        </w:txbxContent>
+                      </v:textbox>
+                    </v:shape>
+                  </w:pict>
+                </mc:Fallback>
+              </mc:AlternateContent>
+            </w:r>
             <w:r>
               <w:t>ANCOVA</w:t>
             </w:r>
@@ -220,6 +419,9 @@
         <w:tc>
           <w:tcPr>
             <w:tcW w:w="2835" w:type="dxa"/>
+            <w:tcBorders>
+              <w:right w:val="single" w:sz="12" w:space="0" w:color="00B0F0"/>
+            </w:tcBorders>
             <w:shd w:val="clear" w:color="auto" w:fill="auto"/>
           </w:tcPr>
           <w:p>
@@ -234,6 +436,11 @@
         <w:tc>
           <w:tcPr>
             <w:tcW w:w="2267" w:type="dxa"/>
+            <w:tcBorders>
+              <w:left w:val="single" w:sz="12" w:space="0" w:color="00B0F0"/>
+              <w:bottom w:val="single" w:sz="12" w:space="0" w:color="00B0F0"/>
+              <w:right w:val="single" w:sz="12" w:space="0" w:color="00B0F0"/>
+            </w:tcBorders>
             <w:shd w:val="clear" w:color="auto" w:fill="auto"/>
           </w:tcPr>
           <w:p>
@@ -248,6 +455,2538 @@
       </w:tr>
     </w:tbl>
     <w:p/>
+    <w:p/>
+    <w:p>
+      <w:r>
+        <w:rPr>
+          <w:noProof/>
+        </w:rPr>
+        <mc:AlternateContent>
+          <mc:Choice Requires="wps">
+            <w:drawing>
+              <wp:anchor distT="0" distB="0" distL="114300" distR="114300" simplePos="0" relativeHeight="251663360" behindDoc="0" locked="0" layoutInCell="1" allowOverlap="1" wp14:anchorId="09DD7322" wp14:editId="41D091C8">
+                <wp:simplePos x="0" y="0"/>
+                <wp:positionH relativeFrom="margin">
+                  <wp:posOffset>-1144944</wp:posOffset>
+                </wp:positionH>
+                <wp:positionV relativeFrom="paragraph">
+                  <wp:posOffset>911207</wp:posOffset>
+                </wp:positionV>
+                <wp:extent cx="1828800" cy="834371"/>
+                <wp:effectExtent l="0" t="0" r="0" b="0"/>
+                <wp:wrapNone/>
+                <wp:docPr id="3" name="Text Box 3"/>
+                <wp:cNvGraphicFramePr/>
+                <a:graphic xmlns:a="http://schemas.openxmlformats.org/drawingml/2006/main">
+                  <a:graphicData uri="http://schemas.microsoft.com/office/word/2010/wordprocessingShape">
+                    <wps:wsp>
+                      <wps:cNvSpPr txBox="1"/>
+                      <wps:spPr>
+                        <a:xfrm rot="16200000">
+                          <a:off x="0" y="0"/>
+                          <a:ext cx="1828800" cy="834371"/>
+                        </a:xfrm>
+                        <a:prstGeom prst="rect">
+                          <a:avLst/>
+                        </a:prstGeom>
+                        <a:noFill/>
+                        <a:ln>
+                          <a:noFill/>
+                        </a:ln>
+                      </wps:spPr>
+                      <wps:txbx>
+                        <w:txbxContent>
+                          <w:p>
+                            <w:pPr>
+                              <w:spacing w:before="240" w:after="0" w:line="120" w:lineRule="auto"/>
+                              <w:jc w:val="center"/>
+                              <w:rPr>
+                                <w:noProof/>
+                                <w:color w:val="00B0F0"/>
+                                <w:sz w:val="32"/>
+                                <w:szCs w:val="32"/>
+                                <w14:shadow w14:blurRad="38100" w14:dist="19050" w14:dir="2700000" w14:sx="100000" w14:sy="100000" w14:kx="0" w14:ky="0" w14:algn="tl">
+                                  <w14:schemeClr w14:val="dk1">
+                                    <w14:alpha w14:val="60000"/>
+                                  </w14:schemeClr>
+                                </w14:shadow>
+                                <w14:textOutline w14:w="9525" w14:cap="flat" w14:cmpd="sng" w14:algn="ctr">
+                                  <w14:solidFill>
+                                    <w14:srgbClr w14:val="00B0F0"/>
+                                  </w14:solidFill>
+                                  <w14:prstDash w14:val="solid"/>
+                                  <w14:round/>
+                                </w14:textOutline>
+                              </w:rPr>
+                            </w:pPr>
+                            <w:r>
+                              <w:rPr>
+                                <w:noProof/>
+                                <w:color w:val="00B0F0"/>
+                                <w:sz w:val="32"/>
+                                <w:szCs w:val="32"/>
+                                <w14:shadow w14:blurRad="38100" w14:dist="19050" w14:dir="2700000" w14:sx="100000" w14:sy="100000" w14:kx="0" w14:ky="0" w14:algn="tl">
+                                  <w14:schemeClr w14:val="dk1">
+                                    <w14:alpha w14:val="60000"/>
+                                  </w14:schemeClr>
+                                </w14:shadow>
+                                <w14:textOutline w14:w="9525" w14:cap="flat" w14:cmpd="sng" w14:algn="ctr">
+                                  <w14:solidFill>
+                                    <w14:srgbClr w14:val="00B0F0"/>
+                                  </w14:solidFill>
+                                  <w14:prstDash w14:val="solid"/>
+                                  <w14:round/>
+                                </w14:textOutline>
+                              </w:rPr>
+                              <w:t>Explanatory</w:t>
+                            </w:r>
+                          </w:p>
+                          <w:p>
+                            <w:pPr>
+                              <w:jc w:val="center"/>
+                              <w:rPr>
+                                <w:noProof/>
+                                <w:color w:val="00B0F0"/>
+                                <w:sz w:val="32"/>
+                                <w:szCs w:val="32"/>
+                                <w14:shadow w14:blurRad="38100" w14:dist="19050" w14:dir="2700000" w14:sx="100000" w14:sy="100000" w14:kx="0" w14:ky="0" w14:algn="tl">
+                                  <w14:schemeClr w14:val="dk1">
+                                    <w14:alpha w14:val="60000"/>
+                                  </w14:schemeClr>
+                                </w14:shadow>
+                                <w14:textOutline w14:w="9525" w14:cap="flat" w14:cmpd="sng" w14:algn="ctr">
+                                  <w14:solidFill>
+                                    <w14:srgbClr w14:val="00B0F0"/>
+                                  </w14:solidFill>
+                                  <w14:prstDash w14:val="solid"/>
+                                  <w14:round/>
+                                </w14:textOutline>
+                              </w:rPr>
+                            </w:pPr>
+                            <w:r>
+                              <w:rPr>
+                                <w:noProof/>
+                                <w:color w:val="00B0F0"/>
+                                <w:sz w:val="32"/>
+                                <w:szCs w:val="32"/>
+                                <w14:shadow w14:blurRad="38100" w14:dist="19050" w14:dir="2700000" w14:sx="100000" w14:sy="100000" w14:kx="0" w14:ky="0" w14:algn="tl">
+                                  <w14:schemeClr w14:val="dk1">
+                                    <w14:alpha w14:val="60000"/>
+                                  </w14:schemeClr>
+                                </w14:shadow>
+                                <w14:textOutline w14:w="9525" w14:cap="flat" w14:cmpd="sng" w14:algn="ctr">
+                                  <w14:solidFill>
+                                    <w14:srgbClr w14:val="00B0F0"/>
+                                  </w14:solidFill>
+                                  <w14:prstDash w14:val="solid"/>
+                                  <w14:round/>
+                                </w14:textOutline>
+                              </w:rPr>
+                              <w:t xml:space="preserve"> Variable</w:t>
+                            </w:r>
+                            <w:r>
+                              <w:rPr>
+                                <w:noProof/>
+                                <w:color w:val="00B0F0"/>
+                                <w:sz w:val="32"/>
+                                <w:szCs w:val="32"/>
+                                <w14:shadow w14:blurRad="38100" w14:dist="19050" w14:dir="2700000" w14:sx="100000" w14:sy="100000" w14:kx="0" w14:ky="0" w14:algn="tl">
+                                  <w14:schemeClr w14:val="dk1">
+                                    <w14:alpha w14:val="60000"/>
+                                  </w14:schemeClr>
+                                </w14:shadow>
+                                <w14:textOutline w14:w="9525" w14:cap="flat" w14:cmpd="sng" w14:algn="ctr">
+                                  <w14:solidFill>
+                                    <w14:srgbClr w14:val="00B0F0"/>
+                                  </w14:solidFill>
+                                  <w14:prstDash w14:val="solid"/>
+                                  <w14:round/>
+                                </w14:textOutline>
+                              </w:rPr>
+                              <w:t>(s)</w:t>
+                            </w:r>
+                          </w:p>
+                        </w:txbxContent>
+                      </wps:txbx>
+                      <wps:bodyPr rot="0" spcFirstLastPara="0" vertOverflow="overflow" horzOverflow="overflow" vert="horz" wrap="none" lIns="91440" tIns="45720" rIns="91440" bIns="45720" numCol="1" spcCol="0" rtlCol="0" fromWordArt="0" anchor="t" anchorCtr="0" forceAA="0" compatLnSpc="1">
+                        <a:prstTxWarp prst="textNoShape">
+                          <a:avLst/>
+                        </a:prstTxWarp>
+                        <a:noAutofit/>
+                      </wps:bodyPr>
+                    </wps:wsp>
+                  </a:graphicData>
+                </a:graphic>
+                <wp14:sizeRelV relativeFrom="margin">
+                  <wp14:pctHeight>0</wp14:pctHeight>
+                </wp14:sizeRelV>
+              </wp:anchor>
+            </w:drawing>
+          </mc:Choice>
+          <mc:Fallback>
+            <w:pict>
+              <v:shape w14:anchorId="09DD7322" id="Text Box 3" o:spid="_x0000_s1027" type="#_x0000_t202" style="position:absolute;margin-left:-90.15pt;margin-top:71.75pt;width:2in;height:65.7pt;rotation:-90;z-index:251663360;visibility:visible;mso-wrap-style:none;mso-height-percent:0;mso-wrap-distance-left:9pt;mso-wrap-distance-top:0;mso-wrap-distance-right:9pt;mso-wrap-distance-bottom:0;mso-position-horizontal:absolute;mso-position-horizontal-relative:margin;mso-position-vertical:absolute;mso-position-vertical-relative:text;mso-height-percent:0;mso-height-relative:margin;v-text-anchor:top" o:gfxdata="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" filled="f" stroked="f">
+                <v:fill o:detectmouseclick="t"/>
+                <v:textbox>
+                  <w:txbxContent>
+                    <w:p>
+                      <w:pPr>
+                        <w:spacing w:before="240" w:after="0" w:line="120" w:lineRule="auto"/>
+                        <w:jc w:val="center"/>
+                        <w:rPr>
+                          <w:noProof/>
+                          <w:color w:val="00B0F0"/>
+                          <w:sz w:val="32"/>
+                          <w:szCs w:val="32"/>
+                          <w14:shadow w14:blurRad="38100" w14:dist="19050" w14:dir="2700000" w14:sx="100000" w14:sy="100000" w14:kx="0" w14:ky="0" w14:algn="tl">
+                            <w14:schemeClr w14:val="dk1">
+                              <w14:alpha w14:val="60000"/>
+                            </w14:schemeClr>
+                          </w14:shadow>
+                          <w14:textOutline w14:w="9525" w14:cap="flat" w14:cmpd="sng" w14:algn="ctr">
+                            <w14:solidFill>
+                              <w14:srgbClr w14:val="00B0F0"/>
+                            </w14:solidFill>
+                            <w14:prstDash w14:val="solid"/>
+                            <w14:round/>
+                          </w14:textOutline>
+                        </w:rPr>
+                      </w:pPr>
+                      <w:r>
+                        <w:rPr>
+                          <w:noProof/>
+                          <w:color w:val="00B0F0"/>
+                          <w:sz w:val="32"/>
+                          <w:szCs w:val="32"/>
+                          <w14:shadow w14:blurRad="38100" w14:dist="19050" w14:dir="2700000" w14:sx="100000" w14:sy="100000" w14:kx="0" w14:ky="0" w14:algn="tl">
+                            <w14:schemeClr w14:val="dk1">
+                              <w14:alpha w14:val="60000"/>
+                            </w14:schemeClr>
+                          </w14:shadow>
+                          <w14:textOutline w14:w="9525" w14:cap="flat" w14:cmpd="sng" w14:algn="ctr">
+                            <w14:solidFill>
+                              <w14:srgbClr w14:val="00B0F0"/>
+                            </w14:solidFill>
+                            <w14:prstDash w14:val="solid"/>
+                            <w14:round/>
+                          </w14:textOutline>
+                        </w:rPr>
+                        <w:t>Explanatory</w:t>
+                      </w:r>
+                    </w:p>
+                    <w:p>
+                      <w:pPr>
+                        <w:jc w:val="center"/>
+                        <w:rPr>
+                          <w:noProof/>
+                          <w:color w:val="00B0F0"/>
+                          <w:sz w:val="32"/>
+                          <w:szCs w:val="32"/>
+                          <w14:shadow w14:blurRad="38100" w14:dist="19050" w14:dir="2700000" w14:sx="100000" w14:sy="100000" w14:kx="0" w14:ky="0" w14:algn="tl">
+                            <w14:schemeClr w14:val="dk1">
+                              <w14:alpha w14:val="60000"/>
+                            </w14:schemeClr>
+                          </w14:shadow>
+                          <w14:textOutline w14:w="9525" w14:cap="flat" w14:cmpd="sng" w14:algn="ctr">
+                            <w14:solidFill>
+                              <w14:srgbClr w14:val="00B0F0"/>
+                            </w14:solidFill>
+                            <w14:prstDash w14:val="solid"/>
+                            <w14:round/>
+                          </w14:textOutline>
+                        </w:rPr>
+                      </w:pPr>
+                      <w:r>
+                        <w:rPr>
+                          <w:noProof/>
+                          <w:color w:val="00B0F0"/>
+                          <w:sz w:val="32"/>
+                          <w:szCs w:val="32"/>
+                          <w14:shadow w14:blurRad="38100" w14:dist="19050" w14:dir="2700000" w14:sx="100000" w14:sy="100000" w14:kx="0" w14:ky="0" w14:algn="tl">
+                            <w14:schemeClr w14:val="dk1">
+                              <w14:alpha w14:val="60000"/>
+                            </w14:schemeClr>
+                          </w14:shadow>
+                          <w14:textOutline w14:w="9525" w14:cap="flat" w14:cmpd="sng" w14:algn="ctr">
+                            <w14:solidFill>
+                              <w14:srgbClr w14:val="00B0F0"/>
+                            </w14:solidFill>
+                            <w14:prstDash w14:val="solid"/>
+                            <w14:round/>
+                          </w14:textOutline>
+                        </w:rPr>
+                        <w:t xml:space="preserve"> Variable</w:t>
+                      </w:r>
+                      <w:r>
+                        <w:rPr>
+                          <w:noProof/>
+                          <w:color w:val="00B0F0"/>
+                          <w:sz w:val="32"/>
+                          <w:szCs w:val="32"/>
+                          <w14:shadow w14:blurRad="38100" w14:dist="19050" w14:dir="2700000" w14:sx="100000" w14:sy="100000" w14:kx="0" w14:ky="0" w14:algn="tl">
+                            <w14:schemeClr w14:val="dk1">
+                              <w14:alpha w14:val="60000"/>
+                            </w14:schemeClr>
+                          </w14:shadow>
+                          <w14:textOutline w14:w="9525" w14:cap="flat" w14:cmpd="sng" w14:algn="ctr">
+                            <w14:solidFill>
+                              <w14:srgbClr w14:val="00B0F0"/>
+                            </w14:solidFill>
+                            <w14:prstDash w14:val="solid"/>
+                            <w14:round/>
+                          </w14:textOutline>
+                        </w:rPr>
+                        <w:t>(s)</w:t>
+                      </w:r>
+                    </w:p>
+                  </w:txbxContent>
+                </v:textbox>
+                <w10:wrap anchorx="margin"/>
+              </v:shape>
+            </w:pict>
+          </mc:Fallback>
+        </mc:AlternateContent>
+      </w:r>
+      <w:r>
+        <w:rPr>
+          <w:noProof/>
+        </w:rPr>
+        <mc:AlternateContent>
+          <mc:Choice Requires="wps">
+            <w:drawing>
+              <wp:anchor distT="0" distB="0" distL="114300" distR="114300" simplePos="0" relativeHeight="251661312" behindDoc="0" locked="0" layoutInCell="1" allowOverlap="1" wp14:anchorId="51D748D3" wp14:editId="15D85834">
+                <wp:simplePos x="0" y="0"/>
+                <wp:positionH relativeFrom="column">
+                  <wp:posOffset>2886584</wp:posOffset>
+                </wp:positionH>
+                <wp:positionV relativeFrom="paragraph">
+                  <wp:posOffset>3214</wp:posOffset>
+                </wp:positionV>
+                <wp:extent cx="1828800" cy="1828800"/>
+                <wp:effectExtent l="0" t="0" r="0" b="0"/>
+                <wp:wrapNone/>
+                <wp:docPr id="2" name="Text Box 2"/>
+                <wp:cNvGraphicFramePr/>
+                <a:graphic xmlns:a="http://schemas.openxmlformats.org/drawingml/2006/main">
+                  <a:graphicData uri="http://schemas.microsoft.com/office/word/2010/wordprocessingShape">
+                    <wps:wsp>
+                      <wps:cNvSpPr txBox="1"/>
+                      <wps:spPr>
+                        <a:xfrm>
+                          <a:off x="0" y="0"/>
+                          <a:ext cx="1828800" cy="1828800"/>
+                        </a:xfrm>
+                        <a:prstGeom prst="rect">
+                          <a:avLst/>
+                        </a:prstGeom>
+                        <a:noFill/>
+                        <a:ln>
+                          <a:noFill/>
+                        </a:ln>
+                      </wps:spPr>
+                      <wps:txbx>
+                        <w:txbxContent>
+                          <w:p>
+                            <w:pPr>
+                              <w:jc w:val="center"/>
+                              <w:rPr>
+                                <w:noProof/>
+                                <w:color w:val="00B0F0"/>
+                                <w:sz w:val="32"/>
+                                <w:szCs w:val="32"/>
+                                <w14:shadow w14:blurRad="38100" w14:dist="19050" w14:dir="2700000" w14:sx="100000" w14:sy="100000" w14:kx="0" w14:ky="0" w14:algn="tl">
+                                  <w14:schemeClr w14:val="dk1">
+                                    <w14:alpha w14:val="60000"/>
+                                  </w14:schemeClr>
+                                </w14:shadow>
+                                <w14:textOutline w14:w="9525" w14:cap="flat" w14:cmpd="sng" w14:algn="ctr">
+                                  <w14:solidFill>
+                                    <w14:srgbClr w14:val="00B0F0"/>
+                                  </w14:solidFill>
+                                  <w14:prstDash w14:val="solid"/>
+                                  <w14:round/>
+                                </w14:textOutline>
+                              </w:rPr>
+                            </w:pPr>
+                            <w:r>
+                              <w:rPr>
+                                <w:noProof/>
+                                <w:color w:val="00B0F0"/>
+                                <w:sz w:val="32"/>
+                                <w:szCs w:val="32"/>
+                                <w14:shadow w14:blurRad="38100" w14:dist="19050" w14:dir="2700000" w14:sx="100000" w14:sy="100000" w14:kx="0" w14:ky="0" w14:algn="tl">
+                                  <w14:schemeClr w14:val="dk1">
+                                    <w14:alpha w14:val="60000"/>
+                                  </w14:schemeClr>
+                                </w14:shadow>
+                                <w14:textOutline w14:w="9525" w14:cap="flat" w14:cmpd="sng" w14:algn="ctr">
+                                  <w14:solidFill>
+                                    <w14:srgbClr w14:val="00B0F0"/>
+                                  </w14:solidFill>
+                                  <w14:prstDash w14:val="solid"/>
+                                  <w14:round/>
+                                </w14:textOutline>
+                              </w:rPr>
+                              <w:t>Response Variable</w:t>
+                            </w:r>
+                          </w:p>
+                        </w:txbxContent>
+                      </wps:txbx>
+                      <wps:bodyPr rot="0" spcFirstLastPara="0" vertOverflow="overflow" horzOverflow="overflow" vert="horz" wrap="none" lIns="91440" tIns="45720" rIns="91440" bIns="45720" numCol="1" spcCol="0" rtlCol="0" fromWordArt="0" anchor="t" anchorCtr="0" forceAA="0" compatLnSpc="1">
+                        <a:prstTxWarp prst="textNoShape">
+                          <a:avLst/>
+                        </a:prstTxWarp>
+                        <a:spAutoFit/>
+                      </wps:bodyPr>
+                    </wps:wsp>
+                  </a:graphicData>
+                </a:graphic>
+              </wp:anchor>
+            </w:drawing>
+          </mc:Choice>
+          <mc:Fallback>
+            <w:pict>
+              <v:shape w14:anchorId="51D748D3" id="Text Box 2" o:spid="_x0000_s1028" type="#_x0000_t202" style="position:absolute;margin-left:227.3pt;margin-top:.25pt;width:2in;height:2in;z-index:251661312;visibility:visible;mso-wrap-style:none;mso-wrap-distance-left:9pt;mso-wrap-distance-top:0;mso-wrap-distance-right:9pt;mso-wrap-distance-bottom:0;mso-position-horizontal:absolute;mso-position-horizontal-relative:text;mso-position-vertical:absolute;mso-position-vertical-relative:text;v-text-anchor:top" o:gfxdata="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" filled="f" stroked="f">
+                <v:fill o:detectmouseclick="t"/>
+                <v:textbox style="mso-fit-shape-to-text:t">
+                  <w:txbxContent>
+                    <w:p>
+                      <w:pPr>
+                        <w:jc w:val="center"/>
+                        <w:rPr>
+                          <w:noProof/>
+                          <w:color w:val="00B0F0"/>
+                          <w:sz w:val="32"/>
+                          <w:szCs w:val="32"/>
+                          <w14:shadow w14:blurRad="38100" w14:dist="19050" w14:dir="2700000" w14:sx="100000" w14:sy="100000" w14:kx="0" w14:ky="0" w14:algn="tl">
+                            <w14:schemeClr w14:val="dk1">
+                              <w14:alpha w14:val="60000"/>
+                            </w14:schemeClr>
+                          </w14:shadow>
+                          <w14:textOutline w14:w="9525" w14:cap="flat" w14:cmpd="sng" w14:algn="ctr">
+                            <w14:solidFill>
+                              <w14:srgbClr w14:val="00B0F0"/>
+                            </w14:solidFill>
+                            <w14:prstDash w14:val="solid"/>
+                            <w14:round/>
+                          </w14:textOutline>
+                        </w:rPr>
+                      </w:pPr>
+                      <w:r>
+                        <w:rPr>
+                          <w:noProof/>
+                          <w:color w:val="00B0F0"/>
+                          <w:sz w:val="32"/>
+                          <w:szCs w:val="32"/>
+                          <w14:shadow w14:blurRad="38100" w14:dist="19050" w14:dir="2700000" w14:sx="100000" w14:sy="100000" w14:kx="0" w14:ky="0" w14:algn="tl">
+                            <w14:schemeClr w14:val="dk1">
+                              <w14:alpha w14:val="60000"/>
+                            </w14:schemeClr>
+                          </w14:shadow>
+                          <w14:textOutline w14:w="9525" w14:cap="flat" w14:cmpd="sng" w14:algn="ctr">
+                            <w14:solidFill>
+                              <w14:srgbClr w14:val="00B0F0"/>
+                            </w14:solidFill>
+                            <w14:prstDash w14:val="solid"/>
+                            <w14:round/>
+                          </w14:textOutline>
+                        </w:rPr>
+                        <w:t>Response Variable</w:t>
+                      </w:r>
+                    </w:p>
+                  </w:txbxContent>
+                </v:textbox>
+              </v:shape>
+            </w:pict>
+          </mc:Fallback>
+        </mc:AlternateContent>
+      </w:r>
+    </w:p>
+    <w:p/>
+    <w:p/>
+    <w:p/>
+    <w:p/>
+    <w:p>
+      <w:pPr>
+        <w:rPr>
+          <w:noProof/>
+          <w:lang w:eastAsia="zh-CN"/>
+        </w:rPr>
+      </w:pPr>
+      <w:r>
+        <w:rPr>
+          <w:noProof/>
+          <w:lang w:eastAsia="zh-CN"/>
+        </w:rPr>
+        <mc:AlternateContent>
+          <mc:Choice Requires="wps">
+            <w:drawing>
+              <wp:anchor distT="45720" distB="45720" distL="114300" distR="114300" simplePos="0" relativeHeight="251665408" behindDoc="0" locked="0" layoutInCell="1" allowOverlap="1" wp14:anchorId="224307F7" wp14:editId="5A3163D2">
+                <wp:simplePos x="0" y="0"/>
+                <wp:positionH relativeFrom="column">
+                  <wp:posOffset>1661209</wp:posOffset>
+                </wp:positionH>
+                <wp:positionV relativeFrom="paragraph">
+                  <wp:posOffset>8890</wp:posOffset>
+                </wp:positionV>
+                <wp:extent cx="2360930" cy="852805"/>
+                <wp:effectExtent l="0" t="0" r="0" b="4445"/>
+                <wp:wrapSquare wrapText="bothSides"/>
+                <wp:docPr id="217" name="Text Box 2"/>
+                <wp:cNvGraphicFramePr>
+                  <a:graphicFrameLocks xmlns:a="http://schemas.openxmlformats.org/drawingml/2006/main"/>
+                </wp:cNvGraphicFramePr>
+                <a:graphic xmlns:a="http://schemas.openxmlformats.org/drawingml/2006/main">
+                  <a:graphicData uri="http://schemas.microsoft.com/office/word/2010/wordprocessingShape">
+                    <wps:wsp>
+                      <wps:cNvSpPr txBox="1">
+                        <a:spLocks noChangeArrowheads="1"/>
+                      </wps:cNvSpPr>
+                      <wps:spPr bwMode="auto">
+                        <a:xfrm>
+                          <a:off x="0" y="0"/>
+                          <a:ext cx="2360930" cy="852805"/>
+                        </a:xfrm>
+                        <a:prstGeom prst="ellipse">
+                          <a:avLst/>
+                        </a:prstGeom>
+                        <a:solidFill>
+                          <a:srgbClr val="00B0F0"/>
+                        </a:solidFill>
+                        <a:ln w="9525">
+                          <a:noFill/>
+                          <a:miter lim="800000"/>
+                          <a:headEnd/>
+                          <a:tailEnd/>
+                        </a:ln>
+                      </wps:spPr>
+                      <wps:txbx>
+                        <w:txbxContent>
+                          <w:p>
+                            <w:pPr>
+                              <w:jc w:val="center"/>
+                              <w:rPr>
+                                <w:b/>
+                                <w:bCs/>
+                                <w:color w:val="FFFFFF" w:themeColor="background1"/>
+                              </w:rPr>
+                            </w:pPr>
+                            <w:r>
+                              <w:rPr>
+                                <w:b/>
+                                <w:bCs/>
+                                <w:color w:val="FFFFFF" w:themeColor="background1"/>
+                              </w:rPr>
+                              <w:t>Data Do</w:t>
+                            </w:r>
+                            <w:r>
+                              <w:rPr>
+                                <w:b/>
+                                <w:bCs/>
+                                <w:color w:val="FFFFFF" w:themeColor="background1"/>
+                              </w:rPr>
+                              <w:t xml:space="preserve"> Not Meet Assumptions of Linear Model</w:t>
+                            </w:r>
+                          </w:p>
+                        </w:txbxContent>
+                      </wps:txbx>
+                      <wps:bodyPr rot="0" vert="horz" wrap="square" lIns="91440" tIns="45720" rIns="91440" bIns="45720" anchor="t" anchorCtr="0">
+                        <a:noAutofit/>
+                      </wps:bodyPr>
+                    </wps:wsp>
+                  </a:graphicData>
+                </a:graphic>
+                <wp14:sizeRelH relativeFrom="margin">
+                  <wp14:pctWidth>40000</wp14:pctWidth>
+                </wp14:sizeRelH>
+                <wp14:sizeRelV relativeFrom="margin">
+                  <wp14:pctHeight>0</wp14:pctHeight>
+                </wp14:sizeRelV>
+              </wp:anchor>
+            </w:drawing>
+          </mc:Choice>
+          <mc:Fallback>
+            <w:pict>
+              <v:oval w14:anchorId="224307F7" id="_x0000_s1029" style="position:absolute;margin-left:130.8pt;margin-top:.7pt;width:185.9pt;height:67.15pt;z-index:251665408;visibility:visible;mso-wrap-style:square;mso-width-percent:400;mso-height-percent:0;mso-wrap-distance-left:9pt;mso-wrap-distance-top:3.6pt;mso-wrap-distance-right:9pt;mso-wrap-distance-bottom:3.6pt;mso-position-horizontal:absolute;mso-position-horizontal-relative:text;mso-position-vertical:absolute;mso-position-vertical-relative:text;mso-width-percent:400;mso-height-percent:0;mso-width-relative:margin;mso-height-relative:margin;v-text-anchor:top" o:gfxdata="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" fillcolor="#00b0f0" stroked="f">
+                <v:stroke joinstyle="miter"/>
+                <v:textbox>
+                  <w:txbxContent>
+                    <w:p>
+                      <w:pPr>
+                        <w:jc w:val="center"/>
+                        <w:rPr>
+                          <w:b/>
+                          <w:bCs/>
+                          <w:color w:val="FFFFFF" w:themeColor="background1"/>
+                        </w:rPr>
+                      </w:pPr>
+                      <w:r>
+                        <w:rPr>
+                          <w:b/>
+                          <w:bCs/>
+                          <w:color w:val="FFFFFF" w:themeColor="background1"/>
+                        </w:rPr>
+                        <w:t>Data Do</w:t>
+                      </w:r>
+                      <w:r>
+                        <w:rPr>
+                          <w:b/>
+                          <w:bCs/>
+                          <w:color w:val="FFFFFF" w:themeColor="background1"/>
+                        </w:rPr>
+                        <w:t xml:space="preserve"> Not Meet Assumptions of Linear Model</w:t>
+                      </w:r>
+                    </w:p>
+                  </w:txbxContent>
+                </v:textbox>
+                <w10:wrap type="square"/>
+              </v:oval>
+            </w:pict>
+          </mc:Fallback>
+        </mc:AlternateContent>
+      </w:r>
+    </w:p>
+    <w:p>
+      <w:pPr>
+        <w:rPr>
+          <w:noProof/>
+          <w:lang w:eastAsia="zh-CN"/>
+        </w:rPr>
+      </w:pPr>
+      <w:r>
+        <w:rPr>
+          <w:noProof/>
+          <w:lang w:eastAsia="zh-CN"/>
+        </w:rPr>
+        <mc:AlternateContent>
+          <mc:Choice Requires="wps">
+            <w:drawing>
+              <wp:anchor distT="0" distB="0" distL="114300" distR="114300" simplePos="0" relativeHeight="251693056" behindDoc="0" locked="0" layoutInCell="1" allowOverlap="1" wp14:anchorId="4431DED3" wp14:editId="0FAB8EA3">
+                <wp:simplePos x="0" y="0"/>
+                <wp:positionH relativeFrom="column">
+                  <wp:posOffset>4007796</wp:posOffset>
+                </wp:positionH>
+                <wp:positionV relativeFrom="paragraph">
+                  <wp:posOffset>83063</wp:posOffset>
+                </wp:positionV>
+                <wp:extent cx="632339" cy="554125"/>
+                <wp:effectExtent l="0" t="0" r="34925" b="36830"/>
+                <wp:wrapNone/>
+                <wp:docPr id="17" name="Bent-Up Arrow 17"/>
+                <wp:cNvGraphicFramePr/>
+                <a:graphic xmlns:a="http://schemas.openxmlformats.org/drawingml/2006/main">
+                  <a:graphicData uri="http://schemas.microsoft.com/office/word/2010/wordprocessingShape">
+                    <wps:wsp>
+                      <wps:cNvSpPr/>
+                      <wps:spPr>
+                        <a:xfrm rot="10800000" flipH="1">
+                          <a:off x="0" y="0"/>
+                          <a:ext cx="632339" cy="554125"/>
+                        </a:xfrm>
+                        <a:prstGeom prst="bentUpArrow">
+                          <a:avLst/>
+                        </a:prstGeom>
+                        <a:solidFill>
+                          <a:schemeClr val="accent4"/>
+                        </a:solidFill>
+                      </wps:spPr>
+                      <wps:style>
+                        <a:lnRef idx="2">
+                          <a:schemeClr val="accent4">
+                            <a:shade val="50000"/>
+                          </a:schemeClr>
+                        </a:lnRef>
+                        <a:fillRef idx="1">
+                          <a:schemeClr val="accent4"/>
+                        </a:fillRef>
+                        <a:effectRef idx="0">
+                          <a:schemeClr val="accent4"/>
+                        </a:effectRef>
+                        <a:fontRef idx="minor">
+                          <a:schemeClr val="lt1"/>
+                        </a:fontRef>
+                      </wps:style>
+                      <wps:bodyPr rot="0" spcFirstLastPara="0" vertOverflow="overflow" horzOverflow="overflow" vert="horz" wrap="square" lIns="91440" tIns="45720" rIns="91440" bIns="45720" numCol="1" spcCol="0" rtlCol="0" fromWordArt="0" anchor="ctr" anchorCtr="0" forceAA="0" compatLnSpc="1">
+                        <a:prstTxWarp prst="textNoShape">
+                          <a:avLst/>
+                        </a:prstTxWarp>
+                        <a:noAutofit/>
+                      </wps:bodyPr>
+                    </wps:wsp>
+                  </a:graphicData>
+                </a:graphic>
+                <wp14:sizeRelH relativeFrom="margin">
+                  <wp14:pctWidth>0</wp14:pctWidth>
+                </wp14:sizeRelH>
+                <wp14:sizeRelV relativeFrom="margin">
+                  <wp14:pctHeight>0</wp14:pctHeight>
+                </wp14:sizeRelV>
+              </wp:anchor>
+            </w:drawing>
+          </mc:Choice>
+          <mc:Fallback>
+            <w:pict>
+              <v:shape w14:anchorId="627D4334" id="Bent-Up Arrow 17" o:spid="_x0000_s1026" style="position:absolute;margin-left:315.55pt;margin-top:6.55pt;width:49.8pt;height:43.65pt;rotation:180;flip:x;z-index:251693056;visibility:visible;mso-wrap-style:square;mso-width-percent:0;mso-height-percent:0;mso-wrap-distance-left:9pt;mso-wrap-distance-top:0;mso-wrap-distance-right:9pt;mso-wrap-distance-bottom:0;mso-position-horizontal:absolute;mso-position-horizontal-relative:text;mso-position-vertical:absolute;mso-position-vertical-relative:text;mso-width-percent:0;mso-height-percent:0;mso-width-relative:margin;mso-height-relative:margin;v-text-anchor:middle" coordsize="632339,554125" o:gfxdata="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" path="m,415594r424542,l424542,138531r-69265,l493808,,632339,138531r-69266,l563073,554125,,554125,,415594xe" fillcolor="#ffc000 [3207]" strokecolor="#7f5f00 [1607]" strokeweight="1pt">
+                <v:stroke joinstyle="miter"/>
+                <v:path arrowok="t" o:connecttype="custom" o:connectlocs="0,415594;424542,415594;424542,138531;355277,138531;493808,0;632339,138531;563073,138531;563073,554125;0,554125;0,415594" o:connectangles="0,0,0,0,0,0,0,0,0,0"/>
+              </v:shape>
+            </w:pict>
+          </mc:Fallback>
+        </mc:AlternateContent>
+      </w:r>
+      <w:r>
+        <w:rPr>
+          <w:noProof/>
+          <w:lang w:eastAsia="zh-CN"/>
+        </w:rPr>
+        <mc:AlternateContent>
+          <mc:Choice Requires="wps">
+            <w:drawing>
+              <wp:anchor distT="0" distB="0" distL="114300" distR="114300" simplePos="0" relativeHeight="251691008" behindDoc="0" locked="0" layoutInCell="1" allowOverlap="1" wp14:anchorId="6174DFA7" wp14:editId="6AB43498">
+                <wp:simplePos x="0" y="0"/>
+                <wp:positionH relativeFrom="column">
+                  <wp:posOffset>953311</wp:posOffset>
+                </wp:positionH>
+                <wp:positionV relativeFrom="paragraph">
+                  <wp:posOffset>112246</wp:posOffset>
+                </wp:positionV>
+                <wp:extent cx="642025" cy="535022"/>
+                <wp:effectExtent l="19050" t="0" r="24765" b="36830"/>
+                <wp:wrapNone/>
+                <wp:docPr id="16" name="Bent-Up Arrow 16"/>
+                <wp:cNvGraphicFramePr/>
+                <a:graphic xmlns:a="http://schemas.openxmlformats.org/drawingml/2006/main">
+                  <a:graphicData uri="http://schemas.microsoft.com/office/word/2010/wordprocessingShape">
+                    <wps:wsp>
+                      <wps:cNvSpPr/>
+                      <wps:spPr>
+                        <a:xfrm rot="10800000">
+                          <a:off x="0" y="0"/>
+                          <a:ext cx="642025" cy="535022"/>
+                        </a:xfrm>
+                        <a:prstGeom prst="bentUpArrow">
+                          <a:avLst/>
+                        </a:prstGeom>
+                        <a:solidFill>
+                          <a:schemeClr val="accent4"/>
+                        </a:solidFill>
+                      </wps:spPr>
+                      <wps:style>
+                        <a:lnRef idx="2">
+                          <a:schemeClr val="accent4">
+                            <a:shade val="50000"/>
+                          </a:schemeClr>
+                        </a:lnRef>
+                        <a:fillRef idx="1">
+                          <a:schemeClr val="accent4"/>
+                        </a:fillRef>
+                        <a:effectRef idx="0">
+                          <a:schemeClr val="accent4"/>
+                        </a:effectRef>
+                        <a:fontRef idx="minor">
+                          <a:schemeClr val="lt1"/>
+                        </a:fontRef>
+                      </wps:style>
+                      <wps:bodyPr rot="0" spcFirstLastPara="0" vertOverflow="overflow" horzOverflow="overflow" vert="horz" wrap="square" lIns="91440" tIns="45720" rIns="91440" bIns="45720" numCol="1" spcCol="0" rtlCol="0" fromWordArt="0" anchor="ctr" anchorCtr="0" forceAA="0" compatLnSpc="1">
+                        <a:prstTxWarp prst="textNoShape">
+                          <a:avLst/>
+                        </a:prstTxWarp>
+                        <a:noAutofit/>
+                      </wps:bodyPr>
+                    </wps:wsp>
+                  </a:graphicData>
+                </a:graphic>
+                <wp14:sizeRelH relativeFrom="margin">
+                  <wp14:pctWidth>0</wp14:pctWidth>
+                </wp14:sizeRelH>
+                <wp14:sizeRelV relativeFrom="margin">
+                  <wp14:pctHeight>0</wp14:pctHeight>
+                </wp14:sizeRelV>
+              </wp:anchor>
+            </w:drawing>
+          </mc:Choice>
+          <mc:Fallback>
+            <w:pict>
+              <v:shape w14:anchorId="10A330BA" id="Bent-Up Arrow 16" o:spid="_x0000_s1026" style="position:absolute;margin-left:75.05pt;margin-top:8.85pt;width:50.55pt;height:42.15pt;rotation:180;z-index:251691008;visibility:visible;mso-wrap-style:square;mso-width-percent:0;mso-height-percent:0;mso-wrap-distance-left:9pt;mso-wrap-distance-top:0;mso-wrap-distance-right:9pt;mso-wrap-distance-bottom:0;mso-position-horizontal:absolute;mso-position-horizontal-relative:text;mso-position-vertical:absolute;mso-position-vertical-relative:text;mso-width-percent:0;mso-height-percent:0;mso-width-relative:margin;mso-height-relative:margin;v-text-anchor:middle" coordsize="642025,535022" o:gfxdata="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" path="m,401267r441392,l441392,133756r-66878,l508270,,642025,133756r-66878,l575147,535022,,535022,,401267xe" fillcolor="#ffc000 [3207]" strokecolor="#7f5f00 [1607]" strokeweight="1pt">
+                <v:stroke joinstyle="miter"/>
+                <v:path arrowok="t" o:connecttype="custom" o:connectlocs="0,401267;441392,401267;441392,133756;374514,133756;508270,0;642025,133756;575147,133756;575147,535022;0,535022;0,401267" o:connectangles="0,0,0,0,0,0,0,0,0,0"/>
+              </v:shape>
+            </w:pict>
+          </mc:Fallback>
+        </mc:AlternateContent>
+      </w:r>
+    </w:p>
+    <w:p>
+      <w:pPr>
+        <w:rPr>
+          <w:noProof/>
+          <w:lang w:eastAsia="zh-CN"/>
+        </w:rPr>
+      </w:pPr>
+    </w:p>
+    <w:p>
+      <w:pPr>
+        <w:rPr>
+          <w:noProof/>
+          <w:lang w:eastAsia="zh-CN"/>
+        </w:rPr>
+      </w:pPr>
+      <w:r>
+        <w:rPr>
+          <w:noProof/>
+          <w:lang w:eastAsia="zh-CN"/>
+        </w:rPr>
+        <mc:AlternateContent>
+          <mc:Choice Requires="wps">
+            <w:drawing>
+              <wp:anchor distT="45720" distB="45720" distL="114300" distR="114300" simplePos="0" relativeHeight="251669504" behindDoc="0" locked="0" layoutInCell="1" allowOverlap="1" wp14:anchorId="0F6AF764" wp14:editId="514A01D7">
+                <wp:simplePos x="0" y="0"/>
+                <wp:positionH relativeFrom="margin">
+                  <wp:posOffset>3698875</wp:posOffset>
+                </wp:positionH>
+                <wp:positionV relativeFrom="paragraph">
+                  <wp:posOffset>148387</wp:posOffset>
+                </wp:positionV>
+                <wp:extent cx="1617345" cy="483235"/>
+                <wp:effectExtent l="0" t="0" r="1905" b="0"/>
+                <wp:wrapSquare wrapText="bothSides"/>
+                <wp:docPr id="5" name="Text Box 2"/>
+                <wp:cNvGraphicFramePr>
+                  <a:graphicFrameLocks xmlns:a="http://schemas.openxmlformats.org/drawingml/2006/main"/>
+                </wp:cNvGraphicFramePr>
+                <a:graphic xmlns:a="http://schemas.openxmlformats.org/drawingml/2006/main">
+                  <a:graphicData uri="http://schemas.microsoft.com/office/word/2010/wordprocessingShape">
+                    <wps:wsp>
+                      <wps:cNvSpPr txBox="1">
+                        <a:spLocks noChangeArrowheads="1"/>
+                      </wps:cNvSpPr>
+                      <wps:spPr bwMode="auto">
+                        <a:xfrm>
+                          <a:off x="0" y="0"/>
+                          <a:ext cx="1617345" cy="483235"/>
+                        </a:xfrm>
+                        <a:prstGeom prst="rect">
+                          <a:avLst/>
+                        </a:prstGeom>
+                        <a:solidFill>
+                          <a:srgbClr val="00B0F0"/>
+                        </a:solidFill>
+                        <a:ln w="9525">
+                          <a:noFill/>
+                          <a:miter lim="800000"/>
+                          <a:headEnd/>
+                          <a:tailEnd/>
+                        </a:ln>
+                      </wps:spPr>
+                      <wps:txbx>
+                        <w:txbxContent>
+                          <w:p>
+                            <w:pPr>
+                              <w:jc w:val="center"/>
+                              <w:rPr>
+                                <w:b/>
+                                <w:bCs/>
+                                <w:color w:val="FFFFFF" w:themeColor="background1"/>
+                              </w:rPr>
+                            </w:pPr>
+                            <w:r>
+                              <w:rPr>
+                                <w:b/>
+                                <w:bCs/>
+                                <w:color w:val="FFFFFF" w:themeColor="background1"/>
+                              </w:rPr>
+                              <w:t>Continuous</w:t>
+                            </w:r>
+                            <w:r>
+                              <w:rPr>
+                                <w:b/>
+                                <w:bCs/>
+                                <w:color w:val="FFFFFF" w:themeColor="background1"/>
+                              </w:rPr>
+                              <w:t xml:space="preserve"> Explanatory Variable</w:t>
+                            </w:r>
+                          </w:p>
+                        </w:txbxContent>
+                      </wps:txbx>
+                      <wps:bodyPr rot="0" vert="horz" wrap="square" lIns="91440" tIns="45720" rIns="91440" bIns="45720" anchor="t" anchorCtr="0">
+                        <a:noAutofit/>
+                      </wps:bodyPr>
+                    </wps:wsp>
+                  </a:graphicData>
+                </a:graphic>
+                <wp14:sizeRelH relativeFrom="margin">
+                  <wp14:pctWidth>0</wp14:pctWidth>
+                </wp14:sizeRelH>
+                <wp14:sizeRelV relativeFrom="margin">
+                  <wp14:pctHeight>0</wp14:pctHeight>
+                </wp14:sizeRelV>
+              </wp:anchor>
+            </w:drawing>
+          </mc:Choice>
+          <mc:Fallback>
+            <w:pict>
+              <v:shape w14:anchorId="0F6AF764" id="_x0000_s1030" type="#_x0000_t202" style="position:absolute;margin-left:291.25pt;margin-top:11.7pt;width:127.35pt;height:38.05pt;z-index:251669504;visibility:visible;mso-wrap-style:square;mso-width-percent:0;mso-height-percent:0;mso-wrap-distance-left:9pt;mso-wrap-distance-top:3.6pt;mso-wrap-distance-right:9pt;mso-wrap-distance-bottom:3.6pt;mso-position-horizontal:absolute;mso-position-horizontal-relative:margin;mso-position-vertical:absolute;mso-position-vertical-relative:text;mso-width-percent:0;mso-height-percent:0;mso-width-relative:margin;mso-height-relative:margin;v-text-anchor:top" o:gfxdata="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" fillcolor="#00b0f0" stroked="f">
+                <v:textbox>
+                  <w:txbxContent>
+                    <w:p>
+                      <w:pPr>
+                        <w:jc w:val="center"/>
+                        <w:rPr>
+                          <w:b/>
+                          <w:bCs/>
+                          <w:color w:val="FFFFFF" w:themeColor="background1"/>
+                        </w:rPr>
+                      </w:pPr>
+                      <w:r>
+                        <w:rPr>
+                          <w:b/>
+                          <w:bCs/>
+                          <w:color w:val="FFFFFF" w:themeColor="background1"/>
+                        </w:rPr>
+                        <w:t>Continuous</w:t>
+                      </w:r>
+                      <w:r>
+                        <w:rPr>
+                          <w:b/>
+                          <w:bCs/>
+                          <w:color w:val="FFFFFF" w:themeColor="background1"/>
+                        </w:rPr>
+                        <w:t xml:space="preserve"> Explanatory Variable</w:t>
+                      </w:r>
+                    </w:p>
+                  </w:txbxContent>
+                </v:textbox>
+                <w10:wrap type="square" anchorx="margin"/>
+              </v:shape>
+            </w:pict>
+          </mc:Fallback>
+        </mc:AlternateContent>
+      </w:r>
+      <w:r>
+        <w:rPr>
+          <w:noProof/>
+          <w:lang w:eastAsia="zh-CN"/>
+        </w:rPr>
+        <mc:AlternateContent>
+          <mc:Choice Requires="wps">
+            <w:drawing>
+              <wp:anchor distT="45720" distB="45720" distL="114300" distR="114300" simplePos="0" relativeHeight="251667456" behindDoc="0" locked="0" layoutInCell="1" allowOverlap="1" wp14:anchorId="01DF8D2B" wp14:editId="78901920">
+                <wp:simplePos x="0" y="0"/>
+                <wp:positionH relativeFrom="column">
+                  <wp:posOffset>277698</wp:posOffset>
+                </wp:positionH>
+                <wp:positionV relativeFrom="paragraph">
+                  <wp:posOffset>170815</wp:posOffset>
+                </wp:positionV>
+                <wp:extent cx="1600200" cy="465455"/>
+                <wp:effectExtent l="0" t="0" r="0" b="0"/>
+                <wp:wrapSquare wrapText="bothSides"/>
+                <wp:docPr id="4" name="Text Box 2"/>
+                <wp:cNvGraphicFramePr>
+                  <a:graphicFrameLocks xmlns:a="http://schemas.openxmlformats.org/drawingml/2006/main"/>
+                </wp:cNvGraphicFramePr>
+                <a:graphic xmlns:a="http://schemas.openxmlformats.org/drawingml/2006/main">
+                  <a:graphicData uri="http://schemas.microsoft.com/office/word/2010/wordprocessingShape">
+                    <wps:wsp>
+                      <wps:cNvSpPr txBox="1">
+                        <a:spLocks noChangeArrowheads="1"/>
+                      </wps:cNvSpPr>
+                      <wps:spPr bwMode="auto">
+                        <a:xfrm>
+                          <a:off x="0" y="0"/>
+                          <a:ext cx="1600200" cy="465455"/>
+                        </a:xfrm>
+                        <a:prstGeom prst="rect">
+                          <a:avLst/>
+                        </a:prstGeom>
+                        <a:solidFill>
+                          <a:srgbClr val="00B0F0"/>
+                        </a:solidFill>
+                        <a:ln w="9525">
+                          <a:noFill/>
+                          <a:miter lim="800000"/>
+                          <a:headEnd/>
+                          <a:tailEnd/>
+                        </a:ln>
+                      </wps:spPr>
+                      <wps:txbx>
+                        <w:txbxContent>
+                          <w:p>
+                            <w:pPr>
+                              <w:jc w:val="center"/>
+                              <w:rPr>
+                                <w:b/>
+                                <w:bCs/>
+                                <w:color w:val="FFFFFF" w:themeColor="background1"/>
+                              </w:rPr>
+                            </w:pPr>
+                            <w:r>
+                              <w:rPr>
+                                <w:b/>
+                                <w:bCs/>
+                                <w:color w:val="FFFFFF" w:themeColor="background1"/>
+                              </w:rPr>
+                              <w:t>Discrete Explanatory Variable</w:t>
+                            </w:r>
+                          </w:p>
+                        </w:txbxContent>
+                      </wps:txbx>
+                      <wps:bodyPr rot="0" vert="horz" wrap="square" lIns="91440" tIns="45720" rIns="91440" bIns="45720" anchor="t" anchorCtr="0">
+                        <a:noAutofit/>
+                      </wps:bodyPr>
+                    </wps:wsp>
+                  </a:graphicData>
+                </a:graphic>
+                <wp14:sizeRelH relativeFrom="margin">
+                  <wp14:pctWidth>0</wp14:pctWidth>
+                </wp14:sizeRelH>
+                <wp14:sizeRelV relativeFrom="margin">
+                  <wp14:pctHeight>0</wp14:pctHeight>
+                </wp14:sizeRelV>
+              </wp:anchor>
+            </w:drawing>
+          </mc:Choice>
+          <mc:Fallback>
+            <w:pict>
+              <v:shape w14:anchorId="01DF8D2B" id="_x0000_s1031" type="#_x0000_t202" style="position:absolute;margin-left:21.85pt;margin-top:13.45pt;width:126pt;height:36.65pt;z-index:251667456;visibility:visible;mso-wrap-style:square;mso-width-percent:0;mso-height-percent:0;mso-wrap-distance-left:9pt;mso-wrap-distance-top:3.6pt;mso-wrap-distance-right:9pt;mso-wrap-distance-bottom:3.6pt;mso-position-horizontal:absolute;mso-position-horizontal-relative:text;mso-position-vertical:absolute;mso-position-vertical-relative:text;mso-width-percent:0;mso-height-percent:0;mso-width-relative:margin;mso-height-relative:margin;v-text-anchor:top" o:gfxdata="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" fillcolor="#00b0f0" stroked="f">
+                <v:textbox>
+                  <w:txbxContent>
+                    <w:p>
+                      <w:pPr>
+                        <w:jc w:val="center"/>
+                        <w:rPr>
+                          <w:b/>
+                          <w:bCs/>
+                          <w:color w:val="FFFFFF" w:themeColor="background1"/>
+                        </w:rPr>
+                      </w:pPr>
+                      <w:r>
+                        <w:rPr>
+                          <w:b/>
+                          <w:bCs/>
+                          <w:color w:val="FFFFFF" w:themeColor="background1"/>
+                        </w:rPr>
+                        <w:t>Discrete Explanatory Variable</w:t>
+                      </w:r>
+                    </w:p>
+                  </w:txbxContent>
+                </v:textbox>
+                <w10:wrap type="square"/>
+              </v:shape>
+            </w:pict>
+          </mc:Fallback>
+        </mc:AlternateContent>
+      </w:r>
+    </w:p>
+    <w:p>
+      <w:pPr>
+        <w:rPr>
+          <w:noProof/>
+          <w:lang w:eastAsia="zh-CN"/>
+        </w:rPr>
+      </w:pPr>
+    </w:p>
+    <w:p>
+      <w:pPr>
+        <w:rPr>
+          <w:noProof/>
+          <w:lang w:eastAsia="zh-CN"/>
+        </w:rPr>
+      </w:pPr>
+      <w:r>
+        <w:rPr>
+          <w:noProof/>
+          <w:lang w:eastAsia="zh-CN"/>
+        </w:rPr>
+        <mc:AlternateContent>
+          <mc:Choice Requires="wps">
+            <w:drawing>
+              <wp:anchor distT="0" distB="0" distL="114300" distR="114300" simplePos="0" relativeHeight="251706368" behindDoc="0" locked="0" layoutInCell="1" allowOverlap="1" wp14:anchorId="157AD8AB" wp14:editId="2412CC62">
+                <wp:simplePos x="0" y="0"/>
+                <wp:positionH relativeFrom="column">
+                  <wp:posOffset>4511040</wp:posOffset>
+                </wp:positionH>
+                <wp:positionV relativeFrom="paragraph">
+                  <wp:posOffset>80213</wp:posOffset>
+                </wp:positionV>
+                <wp:extent cx="0" cy="184785"/>
+                <wp:effectExtent l="76200" t="0" r="57150" b="62865"/>
+                <wp:wrapNone/>
+                <wp:docPr id="28" name="Straight Arrow Connector 28"/>
+                <wp:cNvGraphicFramePr/>
+                <a:graphic xmlns:a="http://schemas.openxmlformats.org/drawingml/2006/main">
+                  <a:graphicData uri="http://schemas.microsoft.com/office/word/2010/wordprocessingShape">
+                    <wps:wsp>
+                      <wps:cNvCnPr/>
+                      <wps:spPr>
+                        <a:xfrm>
+                          <a:off x="0" y="0"/>
+                          <a:ext cx="0" cy="184785"/>
+                        </a:xfrm>
+                        <a:prstGeom prst="straightConnector1">
+                          <a:avLst/>
+                        </a:prstGeom>
+                        <a:ln>
+                          <a:tailEnd type="triangle"/>
+                        </a:ln>
+                      </wps:spPr>
+                      <wps:style>
+                        <a:lnRef idx="1">
+                          <a:schemeClr val="accent4"/>
+                        </a:lnRef>
+                        <a:fillRef idx="0">
+                          <a:schemeClr val="accent4"/>
+                        </a:fillRef>
+                        <a:effectRef idx="0">
+                          <a:schemeClr val="accent4"/>
+                        </a:effectRef>
+                        <a:fontRef idx="minor">
+                          <a:schemeClr val="tx1"/>
+                        </a:fontRef>
+                      </wps:style>
+                      <wps:bodyPr/>
+                    </wps:wsp>
+                  </a:graphicData>
+                </a:graphic>
+                <wp14:sizeRelH relativeFrom="margin">
+                  <wp14:pctWidth>0</wp14:pctWidth>
+                </wp14:sizeRelH>
+                <wp14:sizeRelV relativeFrom="margin">
+                  <wp14:pctHeight>0</wp14:pctHeight>
+                </wp14:sizeRelV>
+              </wp:anchor>
+            </w:drawing>
+          </mc:Choice>
+          <mc:Fallback>
+            <w:pict>
+              <v:shapetype w14:anchorId="2C298612" id="_x0000_t32" coordsize="21600,21600" o:spt="32" o:oned="t" path="m,l21600,21600e" filled="f">
+                <v:path arrowok="t" fillok="f" o:connecttype="none"/>
+                <o:lock v:ext="edit" shapetype="t"/>
+              </v:shapetype>
+              <v:shape id="Straight Arrow Connector 28" o:spid="_x0000_s1026" type="#_x0000_t32" style="position:absolute;margin-left:355.2pt;margin-top:6.3pt;width:0;height:14.55pt;z-index:251706368;visibility:visible;mso-wrap-style:square;mso-width-percent:0;mso-height-percent:0;mso-wrap-distance-left:9pt;mso-wrap-distance-top:0;mso-wrap-distance-right:9pt;mso-wrap-distance-bottom:0;mso-position-horizontal:absolute;mso-position-horizontal-relative:text;mso-position-vertical:absolute;mso-position-vertical-relative:text;mso-width-percent:0;mso-height-percent:0;mso-width-relative:margin;mso-height-relative:margin" o:gfxdata="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" strokecolor="#ffc000 [3207]" strokeweight=".5pt">
+                <v:stroke endarrow="block" joinstyle="miter"/>
+              </v:shape>
+            </w:pict>
+          </mc:Fallback>
+        </mc:AlternateContent>
+      </w:r>
+      <w:r>
+        <w:rPr>
+          <w:noProof/>
+          <w:lang w:eastAsia="zh-CN"/>
+        </w:rPr>
+        <mc:AlternateContent>
+          <mc:Choice Requires="wps">
+            <w:drawing>
+              <wp:anchor distT="0" distB="0" distL="114300" distR="114300" simplePos="0" relativeHeight="251694080" behindDoc="0" locked="0" layoutInCell="1" allowOverlap="1" wp14:anchorId="0CD0E13C" wp14:editId="444F4B8B">
+                <wp:simplePos x="0" y="0"/>
+                <wp:positionH relativeFrom="column">
+                  <wp:posOffset>476250</wp:posOffset>
+                </wp:positionH>
+                <wp:positionV relativeFrom="paragraph">
+                  <wp:posOffset>117678</wp:posOffset>
+                </wp:positionV>
+                <wp:extent cx="321013" cy="223115"/>
+                <wp:effectExtent l="38100" t="0" r="22225" b="62865"/>
+                <wp:wrapNone/>
+                <wp:docPr id="20" name="Straight Arrow Connector 20"/>
+                <wp:cNvGraphicFramePr/>
+                <a:graphic xmlns:a="http://schemas.openxmlformats.org/drawingml/2006/main">
+                  <a:graphicData uri="http://schemas.microsoft.com/office/word/2010/wordprocessingShape">
+                    <wps:wsp>
+                      <wps:cNvCnPr/>
+                      <wps:spPr>
+                        <a:xfrm flipH="1">
+                          <a:off x="0" y="0"/>
+                          <a:ext cx="321013" cy="223115"/>
+                        </a:xfrm>
+                        <a:prstGeom prst="straightConnector1">
+                          <a:avLst/>
+                        </a:prstGeom>
+                        <a:ln>
+                          <a:tailEnd type="triangle"/>
+                        </a:ln>
+                      </wps:spPr>
+                      <wps:style>
+                        <a:lnRef idx="1">
+                          <a:schemeClr val="accent4"/>
+                        </a:lnRef>
+                        <a:fillRef idx="0">
+                          <a:schemeClr val="accent4"/>
+                        </a:fillRef>
+                        <a:effectRef idx="0">
+                          <a:schemeClr val="accent4"/>
+                        </a:effectRef>
+                        <a:fontRef idx="minor">
+                          <a:schemeClr val="tx1"/>
+                        </a:fontRef>
+                      </wps:style>
+                      <wps:bodyPr/>
+                    </wps:wsp>
+                  </a:graphicData>
+                </a:graphic>
+                <wp14:sizeRelH relativeFrom="margin">
+                  <wp14:pctWidth>0</wp14:pctWidth>
+                </wp14:sizeRelH>
+                <wp14:sizeRelV relativeFrom="margin">
+                  <wp14:pctHeight>0</wp14:pctHeight>
+                </wp14:sizeRelV>
+              </wp:anchor>
+            </w:drawing>
+          </mc:Choice>
+          <mc:Fallback>
+            <w:pict>
+              <v:shape w14:anchorId="41910A18" id="Straight Arrow Connector 20" o:spid="_x0000_s1026" type="#_x0000_t32" style="position:absolute;margin-left:37.5pt;margin-top:9.25pt;width:25.3pt;height:17.55pt;flip:x;z-index:251694080;visibility:visible;mso-wrap-style:square;mso-width-percent:0;mso-height-percent:0;mso-wrap-distance-left:9pt;mso-wrap-distance-top:0;mso-wrap-distance-right:9pt;mso-wrap-distance-bottom:0;mso-position-horizontal:absolute;mso-position-horizontal-relative:text;mso-position-vertical:absolute;mso-position-vertical-relative:text;mso-width-percent:0;mso-height-percent:0;mso-width-relative:margin;mso-height-relative:margin" o:gfxdata="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" strokecolor="#ffc000 [3207]" strokeweight=".5pt">
+                <v:stroke endarrow="block" joinstyle="miter"/>
+              </v:shape>
+            </w:pict>
+          </mc:Fallback>
+        </mc:AlternateContent>
+      </w:r>
+      <w:r>
+        <w:rPr>
+          <w:noProof/>
+          <w:lang w:eastAsia="zh-CN"/>
+        </w:rPr>
+        <mc:AlternateContent>
+          <mc:Choice Requires="wps">
+            <w:drawing>
+              <wp:anchor distT="0" distB="0" distL="114300" distR="114300" simplePos="0" relativeHeight="251695104" behindDoc="0" locked="0" layoutInCell="1" allowOverlap="1" wp14:anchorId="30346462" wp14:editId="50918F4E">
+                <wp:simplePos x="0" y="0"/>
+                <wp:positionH relativeFrom="column">
+                  <wp:posOffset>1322962</wp:posOffset>
+                </wp:positionH>
+                <wp:positionV relativeFrom="paragraph">
+                  <wp:posOffset>108017</wp:posOffset>
+                </wp:positionV>
+                <wp:extent cx="321012" cy="243191"/>
+                <wp:effectExtent l="0" t="0" r="79375" b="62230"/>
+                <wp:wrapNone/>
+                <wp:docPr id="21" name="Straight Arrow Connector 21"/>
+                <wp:cNvGraphicFramePr/>
+                <a:graphic xmlns:a="http://schemas.openxmlformats.org/drawingml/2006/main">
+                  <a:graphicData uri="http://schemas.microsoft.com/office/word/2010/wordprocessingShape">
+                    <wps:wsp>
+                      <wps:cNvCnPr/>
+                      <wps:spPr>
+                        <a:xfrm>
+                          <a:off x="0" y="0"/>
+                          <a:ext cx="321012" cy="243191"/>
+                        </a:xfrm>
+                        <a:prstGeom prst="straightConnector1">
+                          <a:avLst/>
+                        </a:prstGeom>
+                        <a:ln>
+                          <a:tailEnd type="triangle"/>
+                        </a:ln>
+                      </wps:spPr>
+                      <wps:style>
+                        <a:lnRef idx="1">
+                          <a:schemeClr val="accent4"/>
+                        </a:lnRef>
+                        <a:fillRef idx="0">
+                          <a:schemeClr val="accent4"/>
+                        </a:fillRef>
+                        <a:effectRef idx="0">
+                          <a:schemeClr val="accent4"/>
+                        </a:effectRef>
+                        <a:fontRef idx="minor">
+                          <a:schemeClr val="tx1"/>
+                        </a:fontRef>
+                      </wps:style>
+                      <wps:bodyPr/>
+                    </wps:wsp>
+                  </a:graphicData>
+                </a:graphic>
+                <wp14:sizeRelH relativeFrom="margin">
+                  <wp14:pctWidth>0</wp14:pctWidth>
+                </wp14:sizeRelH>
+                <wp14:sizeRelV relativeFrom="margin">
+                  <wp14:pctHeight>0</wp14:pctHeight>
+                </wp14:sizeRelV>
+              </wp:anchor>
+            </w:drawing>
+          </mc:Choice>
+          <mc:Fallback>
+            <w:pict>
+              <v:shape w14:anchorId="6A707FCB" id="Straight Arrow Connector 21" o:spid="_x0000_s1026" type="#_x0000_t32" style="position:absolute;margin-left:104.15pt;margin-top:8.5pt;width:25.3pt;height:19.15pt;z-index:251695104;visibility:visible;mso-wrap-style:square;mso-width-percent:0;mso-height-percent:0;mso-wrap-distance-left:9pt;mso-wrap-distance-top:0;mso-wrap-distance-right:9pt;mso-wrap-distance-bottom:0;mso-position-horizontal:absolute;mso-position-horizontal-relative:text;mso-position-vertical:absolute;mso-position-vertical-relative:text;mso-width-percent:0;mso-height-percent:0;mso-width-relative:margin;mso-height-relative:margin" o:gfxdata="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" strokecolor="#ffc000 [3207]" strokeweight=".5pt">
+                <v:stroke endarrow="block" joinstyle="miter"/>
+              </v:shape>
+            </w:pict>
+          </mc:Fallback>
+        </mc:AlternateContent>
+      </w:r>
+    </w:p>
+    <w:p>
+      <w:pPr>
+        <w:rPr>
+          <w:noProof/>
+          <w:lang w:eastAsia="zh-CN"/>
+        </w:rPr>
+      </w:pPr>
+      <w:r>
+        <w:rPr>
+          <w:noProof/>
+          <w:lang w:eastAsia="zh-CN"/>
+        </w:rPr>
+        <mc:AlternateContent>
+          <mc:Choice Requires="wps">
+            <w:drawing>
+              <wp:anchor distT="45720" distB="45720" distL="114300" distR="114300" simplePos="0" relativeHeight="251679744" behindDoc="0" locked="0" layoutInCell="1" allowOverlap="1" wp14:anchorId="3FBD94CB" wp14:editId="33DD03B8">
+                <wp:simplePos x="0" y="0"/>
+                <wp:positionH relativeFrom="margin">
+                  <wp:posOffset>4075430</wp:posOffset>
+                </wp:positionH>
+                <wp:positionV relativeFrom="paragraph">
+                  <wp:posOffset>6985</wp:posOffset>
+                </wp:positionV>
+                <wp:extent cx="914400" cy="680720"/>
+                <wp:effectExtent l="0" t="0" r="0" b="5080"/>
+                <wp:wrapSquare wrapText="bothSides"/>
+                <wp:docPr id="10" name="Text Box 2"/>
+                <wp:cNvGraphicFramePr>
+                  <a:graphicFrameLocks xmlns:a="http://schemas.openxmlformats.org/drawingml/2006/main"/>
+                </wp:cNvGraphicFramePr>
+                <a:graphic xmlns:a="http://schemas.openxmlformats.org/drawingml/2006/main">
+                  <a:graphicData uri="http://schemas.microsoft.com/office/word/2010/wordprocessingShape">
+                    <wps:wsp>
+                      <wps:cNvSpPr txBox="1">
+                        <a:spLocks noChangeArrowheads="1"/>
+                      </wps:cNvSpPr>
+                      <wps:spPr bwMode="auto">
+                        <a:xfrm>
+                          <a:off x="0" y="0"/>
+                          <a:ext cx="914400" cy="680720"/>
+                        </a:xfrm>
+                        <a:prstGeom prst="rect">
+                          <a:avLst/>
+                        </a:prstGeom>
+                        <a:solidFill>
+                          <a:srgbClr val="00B0F0"/>
+                        </a:solidFill>
+                        <a:ln w="9525">
+                          <a:noFill/>
+                          <a:miter lim="800000"/>
+                          <a:headEnd/>
+                          <a:tailEnd/>
+                        </a:ln>
+                      </wps:spPr>
+                      <wps:txbx>
+                        <w:txbxContent>
+                          <w:p>
+                            <w:pPr>
+                              <w:jc w:val="center"/>
+                              <w:rPr>
+                                <w:b/>
+                                <w:bCs/>
+                                <w:color w:val="FFFFFF" w:themeColor="background1"/>
+                              </w:rPr>
+                            </w:pPr>
+                            <w:r>
+                              <w:rPr>
+                                <w:b/>
+                                <w:bCs/>
+                                <w:color w:val="FFFFFF" w:themeColor="background1"/>
+                              </w:rPr>
+                              <w:t>Spearman’</w:t>
+                            </w:r>
+                            <w:r>
+                              <w:rPr>
+                                <w:b/>
+                                <w:bCs/>
+                                <w:color w:val="FFFFFF" w:themeColor="background1"/>
+                              </w:rPr>
+                              <w:t>s R</w:t>
+                            </w:r>
+                            <w:r>
+                              <w:rPr>
+                                <w:b/>
+                                <w:bCs/>
+                                <w:color w:val="FFFFFF" w:themeColor="background1"/>
+                              </w:rPr>
+                              <w:t xml:space="preserve">ank </w:t>
+                            </w:r>
+                            <w:r>
+                              <w:rPr>
+                                <w:b/>
+                                <w:bCs/>
+                                <w:color w:val="FFFFFF" w:themeColor="background1"/>
+                              </w:rPr>
+                              <w:t>C</w:t>
+                            </w:r>
+                            <w:r>
+                              <w:rPr>
+                                <w:b/>
+                                <w:bCs/>
+                                <w:color w:val="FFFFFF" w:themeColor="background1"/>
+                              </w:rPr>
+                              <w:t>orrelation</w:t>
+                            </w:r>
+                          </w:p>
+                        </w:txbxContent>
+                      </wps:txbx>
+                      <wps:bodyPr rot="0" vert="horz" wrap="square" lIns="91440" tIns="45720" rIns="91440" bIns="45720" anchor="t" anchorCtr="0">
+                        <a:noAutofit/>
+                      </wps:bodyPr>
+                    </wps:wsp>
+                  </a:graphicData>
+                </a:graphic>
+                <wp14:sizeRelH relativeFrom="margin">
+                  <wp14:pctWidth>0</wp14:pctWidth>
+                </wp14:sizeRelH>
+                <wp14:sizeRelV relativeFrom="margin">
+                  <wp14:pctHeight>0</wp14:pctHeight>
+                </wp14:sizeRelV>
+              </wp:anchor>
+            </w:drawing>
+          </mc:Choice>
+          <mc:Fallback>
+            <w:pict>
+              <v:shape w14:anchorId="3FBD94CB" id="_x0000_s1032" type="#_x0000_t202" style="position:absolute;margin-left:320.9pt;margin-top:.55pt;width:1in;height:53.6pt;z-index:251679744;visibility:visible;mso-wrap-style:square;mso-width-percent:0;mso-height-percent:0;mso-wrap-distance-left:9pt;mso-wrap-distance-top:3.6pt;mso-wrap-distance-right:9pt;mso-wrap-distance-bottom:3.6pt;mso-position-horizontal:absolute;mso-position-horizontal-relative:margin;mso-position-vertical:absolute;mso-position-vertical-relative:text;mso-width-percent:0;mso-height-percent:0;mso-width-relative:margin;mso-height-relative:margin;v-text-anchor:top" o:gfxdata="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" fillcolor="#00b0f0" stroked="f">
+                <v:textbox>
+                  <w:txbxContent>
+                    <w:p>
+                      <w:pPr>
+                        <w:jc w:val="center"/>
+                        <w:rPr>
+                          <w:b/>
+                          <w:bCs/>
+                          <w:color w:val="FFFFFF" w:themeColor="background1"/>
+                        </w:rPr>
+                      </w:pPr>
+                      <w:r>
+                        <w:rPr>
+                          <w:b/>
+                          <w:bCs/>
+                          <w:color w:val="FFFFFF" w:themeColor="background1"/>
+                        </w:rPr>
+                        <w:t>Spearman’</w:t>
+                      </w:r>
+                      <w:r>
+                        <w:rPr>
+                          <w:b/>
+                          <w:bCs/>
+                          <w:color w:val="FFFFFF" w:themeColor="background1"/>
+                        </w:rPr>
+                        <w:t>s R</w:t>
+                      </w:r>
+                      <w:r>
+                        <w:rPr>
+                          <w:b/>
+                          <w:bCs/>
+                          <w:color w:val="FFFFFF" w:themeColor="background1"/>
+                        </w:rPr>
+                        <w:t xml:space="preserve">ank </w:t>
+                      </w:r>
+                      <w:r>
+                        <w:rPr>
+                          <w:b/>
+                          <w:bCs/>
+                          <w:color w:val="FFFFFF" w:themeColor="background1"/>
+                        </w:rPr>
+                        <w:t>C</w:t>
+                      </w:r>
+                      <w:r>
+                        <w:rPr>
+                          <w:b/>
+                          <w:bCs/>
+                          <w:color w:val="FFFFFF" w:themeColor="background1"/>
+                        </w:rPr>
+                        <w:t>orrelation</w:t>
+                      </w:r>
+                    </w:p>
+                  </w:txbxContent>
+                </v:textbox>
+                <w10:wrap type="square" anchorx="margin"/>
+              </v:shape>
+            </w:pict>
+          </mc:Fallback>
+        </mc:AlternateContent>
+      </w:r>
+      <w:r>
+        <w:rPr>
+          <w:noProof/>
+          <w:lang w:eastAsia="zh-CN"/>
+        </w:rPr>
+        <mc:AlternateContent>
+          <mc:Choice Requires="wps">
+            <w:drawing>
+              <wp:anchor distT="45720" distB="45720" distL="114300" distR="114300" simplePos="0" relativeHeight="251689984" behindDoc="0" locked="0" layoutInCell="1" allowOverlap="1" wp14:anchorId="7BDE135E" wp14:editId="72A79057">
+                <wp:simplePos x="0" y="0"/>
+                <wp:positionH relativeFrom="margin">
+                  <wp:posOffset>1268730</wp:posOffset>
+                </wp:positionH>
+                <wp:positionV relativeFrom="paragraph">
+                  <wp:posOffset>110490</wp:posOffset>
+                </wp:positionV>
+                <wp:extent cx="835025" cy="263525"/>
+                <wp:effectExtent l="0" t="0" r="3175" b="3175"/>
+                <wp:wrapSquare wrapText="bothSides"/>
+                <wp:docPr id="15" name="Text Box 2"/>
+                <wp:cNvGraphicFramePr>
+                  <a:graphicFrameLocks xmlns:a="http://schemas.openxmlformats.org/drawingml/2006/main"/>
+                </wp:cNvGraphicFramePr>
+                <a:graphic xmlns:a="http://schemas.openxmlformats.org/drawingml/2006/main">
+                  <a:graphicData uri="http://schemas.microsoft.com/office/word/2010/wordprocessingShape">
+                    <wps:wsp>
+                      <wps:cNvSpPr txBox="1">
+                        <a:spLocks noChangeArrowheads="1"/>
+                      </wps:cNvSpPr>
+                      <wps:spPr bwMode="auto">
+                        <a:xfrm>
+                          <a:off x="0" y="0"/>
+                          <a:ext cx="835025" cy="263525"/>
+                        </a:xfrm>
+                        <a:prstGeom prst="rect">
+                          <a:avLst/>
+                        </a:prstGeom>
+                        <a:solidFill>
+                          <a:srgbClr val="00B0F0"/>
+                        </a:solidFill>
+                        <a:ln w="9525">
+                          <a:noFill/>
+                          <a:miter lim="800000"/>
+                          <a:headEnd/>
+                          <a:tailEnd/>
+                        </a:ln>
+                      </wps:spPr>
+                      <wps:txbx>
+                        <w:txbxContent>
+                          <w:p>
+                            <w:pPr>
+                              <w:jc w:val="center"/>
+                              <w:rPr>
+                                <w:b/>
+                                <w:bCs/>
+                                <w:color w:val="FFFFFF" w:themeColor="background1"/>
+                              </w:rPr>
+                            </w:pPr>
+                            <w:r>
+                              <w:rPr>
+                                <w:b/>
+                                <w:bCs/>
+                                <w:color w:val="FFFFFF" w:themeColor="background1"/>
+                              </w:rPr>
+                              <w:t>n</w:t>
+                            </w:r>
+                            <w:r>
+                              <w:rPr>
+                                <w:b/>
+                                <w:bCs/>
+                                <w:color w:val="FFFFFF" w:themeColor="background1"/>
+                              </w:rPr>
+                              <w:t xml:space="preserve"> Factor</w:t>
+                            </w:r>
+                            <w:r>
+                              <w:rPr>
+                                <w:b/>
+                                <w:bCs/>
+                                <w:color w:val="FFFFFF" w:themeColor="background1"/>
+                              </w:rPr>
+                              <w:t>s</w:t>
+                            </w:r>
+                          </w:p>
+                        </w:txbxContent>
+                      </wps:txbx>
+                      <wps:bodyPr rot="0" vert="horz" wrap="square" lIns="91440" tIns="45720" rIns="91440" bIns="45720" anchor="t" anchorCtr="0">
+                        <a:noAutofit/>
+                      </wps:bodyPr>
+                    </wps:wsp>
+                  </a:graphicData>
+                </a:graphic>
+                <wp14:sizeRelH relativeFrom="margin">
+                  <wp14:pctWidth>0</wp14:pctWidth>
+                </wp14:sizeRelH>
+                <wp14:sizeRelV relativeFrom="margin">
+                  <wp14:pctHeight>0</wp14:pctHeight>
+                </wp14:sizeRelV>
+              </wp:anchor>
+            </w:drawing>
+          </mc:Choice>
+          <mc:Fallback>
+            <w:pict>
+              <v:shape w14:anchorId="7BDE135E" id="_x0000_s1033" type="#_x0000_t202" style="position:absolute;margin-left:99.9pt;margin-top:8.7pt;width:65.75pt;height:20.75pt;z-index:251689984;visibility:visible;mso-wrap-style:square;mso-width-percent:0;mso-height-percent:0;mso-wrap-distance-left:9pt;mso-wrap-distance-top:3.6pt;mso-wrap-distance-right:9pt;mso-wrap-distance-bottom:3.6pt;mso-position-horizontal:absolute;mso-position-horizontal-relative:margin;mso-position-vertical:absolute;mso-position-vertical-relative:text;mso-width-percent:0;mso-height-percent:0;mso-width-relative:margin;mso-height-relative:margin;v-text-anchor:top" o:gfxdata="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" fillcolor="#00b0f0" stroked="f">
+                <v:textbox>
+                  <w:txbxContent>
+                    <w:p>
+                      <w:pPr>
+                        <w:jc w:val="center"/>
+                        <w:rPr>
+                          <w:b/>
+                          <w:bCs/>
+                          <w:color w:val="FFFFFF" w:themeColor="background1"/>
+                        </w:rPr>
+                      </w:pPr>
+                      <w:r>
+                        <w:rPr>
+                          <w:b/>
+                          <w:bCs/>
+                          <w:color w:val="FFFFFF" w:themeColor="background1"/>
+                        </w:rPr>
+                        <w:t>n</w:t>
+                      </w:r>
+                      <w:r>
+                        <w:rPr>
+                          <w:b/>
+                          <w:bCs/>
+                          <w:color w:val="FFFFFF" w:themeColor="background1"/>
+                        </w:rPr>
+                        <w:t xml:space="preserve"> Factor</w:t>
+                      </w:r>
+                      <w:r>
+                        <w:rPr>
+                          <w:b/>
+                          <w:bCs/>
+                          <w:color w:val="FFFFFF" w:themeColor="background1"/>
+                        </w:rPr>
+                        <w:t>s</w:t>
+                      </w:r>
+                    </w:p>
+                  </w:txbxContent>
+                </v:textbox>
+                <w10:wrap type="square" anchorx="margin"/>
+              </v:shape>
+            </w:pict>
+          </mc:Fallback>
+        </mc:AlternateContent>
+      </w:r>
+      <w:r>
+        <w:rPr>
+          <w:noProof/>
+          <w:lang w:eastAsia="zh-CN"/>
+        </w:rPr>
+        <mc:AlternateContent>
+          <mc:Choice Requires="wps">
+            <w:drawing>
+              <wp:anchor distT="45720" distB="45720" distL="114300" distR="114300" simplePos="0" relativeHeight="251687936" behindDoc="0" locked="0" layoutInCell="1" allowOverlap="1" wp14:anchorId="4F218FEC" wp14:editId="7A591BFC">
+                <wp:simplePos x="0" y="0"/>
+                <wp:positionH relativeFrom="margin">
+                  <wp:posOffset>79375</wp:posOffset>
+                </wp:positionH>
+                <wp:positionV relativeFrom="paragraph">
+                  <wp:posOffset>110929</wp:posOffset>
+                </wp:positionV>
+                <wp:extent cx="835025" cy="263525"/>
+                <wp:effectExtent l="0" t="0" r="3175" b="3175"/>
+                <wp:wrapSquare wrapText="bothSides"/>
+                <wp:docPr id="14" name="Text Box 2"/>
+                <wp:cNvGraphicFramePr>
+                  <a:graphicFrameLocks xmlns:a="http://schemas.openxmlformats.org/drawingml/2006/main"/>
+                </wp:cNvGraphicFramePr>
+                <a:graphic xmlns:a="http://schemas.openxmlformats.org/drawingml/2006/main">
+                  <a:graphicData uri="http://schemas.microsoft.com/office/word/2010/wordprocessingShape">
+                    <wps:wsp>
+                      <wps:cNvSpPr txBox="1">
+                        <a:spLocks noChangeArrowheads="1"/>
+                      </wps:cNvSpPr>
+                      <wps:spPr bwMode="auto">
+                        <a:xfrm>
+                          <a:off x="0" y="0"/>
+                          <a:ext cx="835025" cy="263525"/>
+                        </a:xfrm>
+                        <a:prstGeom prst="rect">
+                          <a:avLst/>
+                        </a:prstGeom>
+                        <a:solidFill>
+                          <a:srgbClr val="00B0F0"/>
+                        </a:solidFill>
+                        <a:ln w="9525">
+                          <a:noFill/>
+                          <a:miter lim="800000"/>
+                          <a:headEnd/>
+                          <a:tailEnd/>
+                        </a:ln>
+                      </wps:spPr>
+                      <wps:txbx>
+                        <w:txbxContent>
+                          <w:p>
+                            <w:pPr>
+                              <w:jc w:val="center"/>
+                              <w:rPr>
+                                <w:b/>
+                                <w:bCs/>
+                                <w:color w:val="FFFFFF" w:themeColor="background1"/>
+                              </w:rPr>
+                            </w:pPr>
+                            <w:r>
+                              <w:rPr>
+                                <w:b/>
+                                <w:bCs/>
+                                <w:color w:val="FFFFFF" w:themeColor="background1"/>
+                              </w:rPr>
+                              <w:t>1 Factor</w:t>
+                            </w:r>
+                          </w:p>
+                        </w:txbxContent>
+                      </wps:txbx>
+                      <wps:bodyPr rot="0" vert="horz" wrap="square" lIns="91440" tIns="45720" rIns="91440" bIns="45720" anchor="t" anchorCtr="0">
+                        <a:noAutofit/>
+                      </wps:bodyPr>
+                    </wps:wsp>
+                  </a:graphicData>
+                </a:graphic>
+                <wp14:sizeRelH relativeFrom="margin">
+                  <wp14:pctWidth>0</wp14:pctWidth>
+                </wp14:sizeRelH>
+                <wp14:sizeRelV relativeFrom="margin">
+                  <wp14:pctHeight>0</wp14:pctHeight>
+                </wp14:sizeRelV>
+              </wp:anchor>
+            </w:drawing>
+          </mc:Choice>
+          <mc:Fallback>
+            <w:pict>
+              <v:shape w14:anchorId="4F218FEC" id="_x0000_s1034" type="#_x0000_t202" style="position:absolute;margin-left:6.25pt;margin-top:8.75pt;width:65.75pt;height:20.75pt;z-index:251687936;visibility:visible;mso-wrap-style:square;mso-width-percent:0;mso-height-percent:0;mso-wrap-distance-left:9pt;mso-wrap-distance-top:3.6pt;mso-wrap-distance-right:9pt;mso-wrap-distance-bottom:3.6pt;mso-position-horizontal:absolute;mso-position-horizontal-relative:margin;mso-position-vertical:absolute;mso-position-vertical-relative:text;mso-width-percent:0;mso-height-percent:0;mso-width-relative:margin;mso-height-relative:margin;v-text-anchor:top" o:gfxdata="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" fillcolor="#00b0f0" stroked="f">
+                <v:textbox>
+                  <w:txbxContent>
+                    <w:p>
+                      <w:pPr>
+                        <w:jc w:val="center"/>
+                        <w:rPr>
+                          <w:b/>
+                          <w:bCs/>
+                          <w:color w:val="FFFFFF" w:themeColor="background1"/>
+                        </w:rPr>
+                      </w:pPr>
+                      <w:r>
+                        <w:rPr>
+                          <w:b/>
+                          <w:bCs/>
+                          <w:color w:val="FFFFFF" w:themeColor="background1"/>
+                        </w:rPr>
+                        <w:t>1 Factor</w:t>
+                      </w:r>
+                    </w:p>
+                  </w:txbxContent>
+                </v:textbox>
+                <w10:wrap type="square" anchorx="margin"/>
+              </v:shape>
+            </w:pict>
+          </mc:Fallback>
+        </mc:AlternateContent>
+      </w:r>
+    </w:p>
+    <w:p>
+      <w:pPr>
+        <w:rPr>
+          <w:noProof/>
+          <w:lang w:eastAsia="zh-CN"/>
+        </w:rPr>
+      </w:pPr>
+      <w:r>
+        <w:rPr>
+          <w:noProof/>
+          <w:lang w:eastAsia="zh-CN"/>
+        </w:rPr>
+        <mc:AlternateContent>
+          <mc:Choice Requires="wps">
+            <w:drawing>
+              <wp:anchor distT="0" distB="0" distL="114300" distR="114300" simplePos="0" relativeHeight="251698176" behindDoc="0" locked="0" layoutInCell="1" allowOverlap="1" wp14:anchorId="15F3B1EC" wp14:editId="42868EDE">
+                <wp:simplePos x="0" y="0"/>
+                <wp:positionH relativeFrom="column">
+                  <wp:posOffset>1667510</wp:posOffset>
+                </wp:positionH>
+                <wp:positionV relativeFrom="paragraph">
+                  <wp:posOffset>105410</wp:posOffset>
+                </wp:positionV>
+                <wp:extent cx="0" cy="184785"/>
+                <wp:effectExtent l="76200" t="0" r="57150" b="62865"/>
+                <wp:wrapNone/>
+                <wp:docPr id="23" name="Straight Arrow Connector 23"/>
+                <wp:cNvGraphicFramePr/>
+                <a:graphic xmlns:a="http://schemas.openxmlformats.org/drawingml/2006/main">
+                  <a:graphicData uri="http://schemas.microsoft.com/office/word/2010/wordprocessingShape">
+                    <wps:wsp>
+                      <wps:cNvCnPr/>
+                      <wps:spPr>
+                        <a:xfrm>
+                          <a:off x="0" y="0"/>
+                          <a:ext cx="0" cy="184785"/>
+                        </a:xfrm>
+                        <a:prstGeom prst="straightConnector1">
+                          <a:avLst/>
+                        </a:prstGeom>
+                        <a:ln>
+                          <a:tailEnd type="triangle"/>
+                        </a:ln>
+                      </wps:spPr>
+                      <wps:style>
+                        <a:lnRef idx="1">
+                          <a:schemeClr val="accent4"/>
+                        </a:lnRef>
+                        <a:fillRef idx="0">
+                          <a:schemeClr val="accent4"/>
+                        </a:fillRef>
+                        <a:effectRef idx="0">
+                          <a:schemeClr val="accent4"/>
+                        </a:effectRef>
+                        <a:fontRef idx="minor">
+                          <a:schemeClr val="tx1"/>
+                        </a:fontRef>
+                      </wps:style>
+                      <wps:bodyPr/>
+                    </wps:wsp>
+                  </a:graphicData>
+                </a:graphic>
+              </wp:anchor>
+            </w:drawing>
+          </mc:Choice>
+          <mc:Fallback>
+            <w:pict>
+              <v:shape w14:anchorId="7177A04F" id="Straight Arrow Connector 23" o:spid="_x0000_s1026" type="#_x0000_t32" style="position:absolute;margin-left:131.3pt;margin-top:8.3pt;width:0;height:14.55pt;z-index:251698176;visibility:visible;mso-wrap-style:square;mso-wrap-distance-left:9pt;mso-wrap-distance-top:0;mso-wrap-distance-right:9pt;mso-wrap-distance-bottom:0;mso-position-horizontal:absolute;mso-position-horizontal-relative:text;mso-position-vertical:absolute;mso-position-vertical-relative:text" o:gfxdata="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" strokecolor="#ffc000 [3207]" strokeweight=".5pt">
+                <v:stroke endarrow="block" joinstyle="miter"/>
+              </v:shape>
+            </w:pict>
+          </mc:Fallback>
+        </mc:AlternateContent>
+      </w:r>
+      <w:r>
+        <w:rPr>
+          <w:noProof/>
+          <w:lang w:eastAsia="zh-CN"/>
+        </w:rPr>
+        <mc:AlternateContent>
+          <mc:Choice Requires="wps">
+            <w:drawing>
+              <wp:anchor distT="0" distB="0" distL="114300" distR="114300" simplePos="0" relativeHeight="251696128" behindDoc="0" locked="0" layoutInCell="1" allowOverlap="1" wp14:anchorId="46BD7E0F" wp14:editId="2281F89C">
+                <wp:simplePos x="0" y="0"/>
+                <wp:positionH relativeFrom="column">
+                  <wp:posOffset>485775</wp:posOffset>
+                </wp:positionH>
+                <wp:positionV relativeFrom="paragraph">
+                  <wp:posOffset>109220</wp:posOffset>
+                </wp:positionV>
+                <wp:extent cx="0" cy="184785"/>
+                <wp:effectExtent l="76200" t="0" r="57150" b="62865"/>
+                <wp:wrapNone/>
+                <wp:docPr id="22" name="Straight Arrow Connector 22"/>
+                <wp:cNvGraphicFramePr/>
+                <a:graphic xmlns:a="http://schemas.openxmlformats.org/drawingml/2006/main">
+                  <a:graphicData uri="http://schemas.microsoft.com/office/word/2010/wordprocessingShape">
+                    <wps:wsp>
+                      <wps:cNvCnPr/>
+                      <wps:spPr>
+                        <a:xfrm>
+                          <a:off x="0" y="0"/>
+                          <a:ext cx="0" cy="184785"/>
+                        </a:xfrm>
+                        <a:prstGeom prst="straightConnector1">
+                          <a:avLst/>
+                        </a:prstGeom>
+                        <a:ln>
+                          <a:tailEnd type="triangle"/>
+                        </a:ln>
+                      </wps:spPr>
+                      <wps:style>
+                        <a:lnRef idx="1">
+                          <a:schemeClr val="accent4"/>
+                        </a:lnRef>
+                        <a:fillRef idx="0">
+                          <a:schemeClr val="accent4"/>
+                        </a:fillRef>
+                        <a:effectRef idx="0">
+                          <a:schemeClr val="accent4"/>
+                        </a:effectRef>
+                        <a:fontRef idx="minor">
+                          <a:schemeClr val="tx1"/>
+                        </a:fontRef>
+                      </wps:style>
+                      <wps:bodyPr/>
+                    </wps:wsp>
+                  </a:graphicData>
+                </a:graphic>
+              </wp:anchor>
+            </w:drawing>
+          </mc:Choice>
+          <mc:Fallback>
+            <w:pict>
+              <v:shape w14:anchorId="58132007" id="Straight Arrow Connector 22" o:spid="_x0000_s1026" type="#_x0000_t32" style="position:absolute;margin-left:38.25pt;margin-top:8.6pt;width:0;height:14.55pt;z-index:251696128;visibility:visible;mso-wrap-style:square;mso-wrap-distance-left:9pt;mso-wrap-distance-top:0;mso-wrap-distance-right:9pt;mso-wrap-distance-bottom:0;mso-position-horizontal:absolute;mso-position-horizontal-relative:text;mso-position-vertical:absolute;mso-position-vertical-relative:text" o:gfxdata="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" strokecolor="#ffc000 [3207]" strokeweight=".5pt">
+                <v:stroke endarrow="block" joinstyle="miter"/>
+              </v:shape>
+            </w:pict>
+          </mc:Fallback>
+        </mc:AlternateContent>
+      </w:r>
+    </w:p>
+    <w:p>
+      <w:pPr>
+        <w:rPr>
+          <w:noProof/>
+          <w:lang w:eastAsia="zh-CN"/>
+        </w:rPr>
+      </w:pPr>
+      <w:r>
+        <w:rPr>
+          <w:noProof/>
+          <w:lang w:eastAsia="zh-CN"/>
+        </w:rPr>
+        <mc:AlternateContent>
+          <mc:Choice Requires="wps">
+            <w:drawing>
+              <wp:anchor distT="0" distB="0" distL="114300" distR="114300" simplePos="0" relativeHeight="251704320" behindDoc="0" locked="0" layoutInCell="1" allowOverlap="1" wp14:anchorId="7C20866B" wp14:editId="636C65B9">
+                <wp:simplePos x="0" y="0"/>
+                <wp:positionH relativeFrom="column">
+                  <wp:posOffset>1666875</wp:posOffset>
+                </wp:positionH>
+                <wp:positionV relativeFrom="paragraph">
+                  <wp:posOffset>285211</wp:posOffset>
+                </wp:positionV>
+                <wp:extent cx="0" cy="184785"/>
+                <wp:effectExtent l="76200" t="0" r="57150" b="62865"/>
+                <wp:wrapNone/>
+                <wp:docPr id="27" name="Straight Arrow Connector 27"/>
+                <wp:cNvGraphicFramePr/>
+                <a:graphic xmlns:a="http://schemas.openxmlformats.org/drawingml/2006/main">
+                  <a:graphicData uri="http://schemas.microsoft.com/office/word/2010/wordprocessingShape">
+                    <wps:wsp>
+                      <wps:cNvCnPr/>
+                      <wps:spPr>
+                        <a:xfrm>
+                          <a:off x="0" y="0"/>
+                          <a:ext cx="0" cy="184785"/>
+                        </a:xfrm>
+                        <a:prstGeom prst="straightConnector1">
+                          <a:avLst/>
+                        </a:prstGeom>
+                        <a:ln>
+                          <a:tailEnd type="triangle"/>
+                        </a:ln>
+                      </wps:spPr>
+                      <wps:style>
+                        <a:lnRef idx="1">
+                          <a:schemeClr val="accent4"/>
+                        </a:lnRef>
+                        <a:fillRef idx="0">
+                          <a:schemeClr val="accent4"/>
+                        </a:fillRef>
+                        <a:effectRef idx="0">
+                          <a:schemeClr val="accent4"/>
+                        </a:effectRef>
+                        <a:fontRef idx="minor">
+                          <a:schemeClr val="tx1"/>
+                        </a:fontRef>
+                      </wps:style>
+                      <wps:bodyPr/>
+                    </wps:wsp>
+                  </a:graphicData>
+                </a:graphic>
+              </wp:anchor>
+            </w:drawing>
+          </mc:Choice>
+          <mc:Fallback>
+            <w:pict>
+              <v:shape w14:anchorId="3F74AEE1" id="Straight Arrow Connector 27" o:spid="_x0000_s1026" type="#_x0000_t32" style="position:absolute;margin-left:131.25pt;margin-top:22.45pt;width:0;height:14.55pt;z-index:251704320;visibility:visible;mso-wrap-style:square;mso-wrap-distance-left:9pt;mso-wrap-distance-top:0;mso-wrap-distance-right:9pt;mso-wrap-distance-bottom:0;mso-position-horizontal:absolute;mso-position-horizontal-relative:text;mso-position-vertical:absolute;mso-position-vertical-relative:text" o:gfxdata="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" strokecolor="#ffc000 [3207]" strokeweight=".5pt">
+                <v:stroke endarrow="block" joinstyle="miter"/>
+              </v:shape>
+            </w:pict>
+          </mc:Fallback>
+        </mc:AlternateContent>
+      </w:r>
+      <w:r>
+        <w:rPr>
+          <w:noProof/>
+          <w:lang w:eastAsia="zh-CN"/>
+        </w:rPr>
+        <mc:AlternateContent>
+          <mc:Choice Requires="wps">
+            <w:drawing>
+              <wp:anchor distT="45720" distB="45720" distL="114300" distR="114300" simplePos="0" relativeHeight="251677696" behindDoc="0" locked="0" layoutInCell="1" allowOverlap="1" wp14:anchorId="0FF22F25" wp14:editId="46F259D1">
+                <wp:simplePos x="0" y="0"/>
+                <wp:positionH relativeFrom="margin">
+                  <wp:posOffset>1268242</wp:posOffset>
+                </wp:positionH>
+                <wp:positionV relativeFrom="paragraph">
+                  <wp:posOffset>9818</wp:posOffset>
+                </wp:positionV>
+                <wp:extent cx="835025" cy="263525"/>
+                <wp:effectExtent l="0" t="0" r="3175" b="3175"/>
+                <wp:wrapSquare wrapText="bothSides"/>
+                <wp:docPr id="9" name="Text Box 2"/>
+                <wp:cNvGraphicFramePr>
+                  <a:graphicFrameLocks xmlns:a="http://schemas.openxmlformats.org/drawingml/2006/main"/>
+                </wp:cNvGraphicFramePr>
+                <a:graphic xmlns:a="http://schemas.openxmlformats.org/drawingml/2006/main">
+                  <a:graphicData uri="http://schemas.microsoft.com/office/word/2010/wordprocessingShape">
+                    <wps:wsp>
+                      <wps:cNvSpPr txBox="1">
+                        <a:spLocks noChangeArrowheads="1"/>
+                      </wps:cNvSpPr>
+                      <wps:spPr bwMode="auto">
+                        <a:xfrm>
+                          <a:off x="0" y="0"/>
+                          <a:ext cx="835025" cy="263525"/>
+                        </a:xfrm>
+                        <a:prstGeom prst="rect">
+                          <a:avLst/>
+                        </a:prstGeom>
+                        <a:solidFill>
+                          <a:srgbClr val="00B0F0"/>
+                        </a:solidFill>
+                        <a:ln w="9525">
+                          <a:noFill/>
+                          <a:miter lim="800000"/>
+                          <a:headEnd/>
+                          <a:tailEnd/>
+                        </a:ln>
+                      </wps:spPr>
+                      <wps:txbx>
+                        <w:txbxContent>
+                          <w:p>
+                            <w:pPr>
+                              <w:jc w:val="center"/>
+                              <w:rPr>
+                                <w:b/>
+                                <w:bCs/>
+                                <w:color w:val="FFFFFF" w:themeColor="background1"/>
+                              </w:rPr>
+                            </w:pPr>
+                            <w:r>
+                              <w:rPr>
+                                <w:b/>
+                                <w:bCs/>
+                                <w:color w:val="FFFFFF" w:themeColor="background1"/>
+                              </w:rPr>
+                              <w:t>n</w:t>
+                            </w:r>
+                            <w:r>
+                              <w:rPr>
+                                <w:b/>
+                                <w:bCs/>
+                                <w:color w:val="FFFFFF" w:themeColor="background1"/>
+                              </w:rPr>
+                              <w:t xml:space="preserve"> Levels</w:t>
+                            </w:r>
+                          </w:p>
+                        </w:txbxContent>
+                      </wps:txbx>
+                      <wps:bodyPr rot="0" vert="horz" wrap="square" lIns="91440" tIns="45720" rIns="91440" bIns="45720" anchor="t" anchorCtr="0">
+                        <a:noAutofit/>
+                      </wps:bodyPr>
+                    </wps:wsp>
+                  </a:graphicData>
+                </a:graphic>
+                <wp14:sizeRelH relativeFrom="margin">
+                  <wp14:pctWidth>0</wp14:pctWidth>
+                </wp14:sizeRelH>
+                <wp14:sizeRelV relativeFrom="margin">
+                  <wp14:pctHeight>0</wp14:pctHeight>
+                </wp14:sizeRelV>
+              </wp:anchor>
+            </w:drawing>
+          </mc:Choice>
+          <mc:Fallback>
+            <w:pict>
+              <v:shape w14:anchorId="0FF22F25" id="_x0000_s1035" type="#_x0000_t202" style="position:absolute;margin-left:99.85pt;margin-top:.75pt;width:65.75pt;height:20.75pt;z-index:251677696;visibility:visible;mso-wrap-style:square;mso-width-percent:0;mso-height-percent:0;mso-wrap-distance-left:9pt;mso-wrap-distance-top:3.6pt;mso-wrap-distance-right:9pt;mso-wrap-distance-bottom:3.6pt;mso-position-horizontal:absolute;mso-position-horizontal-relative:margin;mso-position-vertical:absolute;mso-position-vertical-relative:text;mso-width-percent:0;mso-height-percent:0;mso-width-relative:margin;mso-height-relative:margin;v-text-anchor:top" o:gfxdata="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" fillcolor="#00b0f0" stroked="f">
+                <v:textbox>
+                  <w:txbxContent>
+                    <w:p>
+                      <w:pPr>
+                        <w:jc w:val="center"/>
+                        <w:rPr>
+                          <w:b/>
+                          <w:bCs/>
+                          <w:color w:val="FFFFFF" w:themeColor="background1"/>
+                        </w:rPr>
+                      </w:pPr>
+                      <w:r>
+                        <w:rPr>
+                          <w:b/>
+                          <w:bCs/>
+                          <w:color w:val="FFFFFF" w:themeColor="background1"/>
+                        </w:rPr>
+                        <w:t>n</w:t>
+                      </w:r>
+                      <w:r>
+                        <w:rPr>
+                          <w:b/>
+                          <w:bCs/>
+                          <w:color w:val="FFFFFF" w:themeColor="background1"/>
+                        </w:rPr>
+                        <w:t xml:space="preserve"> Levels</w:t>
+                      </w:r>
+                    </w:p>
+                  </w:txbxContent>
+                </v:textbox>
+                <w10:wrap type="square" anchorx="margin"/>
+              </v:shape>
+            </w:pict>
+          </mc:Fallback>
+        </mc:AlternateContent>
+      </w:r>
+      <w:r>
+        <w:rPr>
+          <w:noProof/>
+          <w:lang w:eastAsia="zh-CN"/>
+        </w:rPr>
+        <mc:AlternateContent>
+          <mc:Choice Requires="wps">
+            <w:drawing>
+              <wp:anchor distT="45720" distB="45720" distL="114300" distR="114300" simplePos="0" relativeHeight="251685888" behindDoc="0" locked="0" layoutInCell="1" allowOverlap="1" wp14:anchorId="46006C44" wp14:editId="431492E6">
+                <wp:simplePos x="0" y="0"/>
+                <wp:positionH relativeFrom="margin">
+                  <wp:posOffset>81280</wp:posOffset>
+                </wp:positionH>
+                <wp:positionV relativeFrom="paragraph">
+                  <wp:posOffset>11430</wp:posOffset>
+                </wp:positionV>
+                <wp:extent cx="835025" cy="263525"/>
+                <wp:effectExtent l="0" t="0" r="3175" b="3175"/>
+                <wp:wrapSquare wrapText="bothSides"/>
+                <wp:docPr id="13" name="Text Box 2"/>
+                <wp:cNvGraphicFramePr>
+                  <a:graphicFrameLocks xmlns:a="http://schemas.openxmlformats.org/drawingml/2006/main"/>
+                </wp:cNvGraphicFramePr>
+                <a:graphic xmlns:a="http://schemas.openxmlformats.org/drawingml/2006/main">
+                  <a:graphicData uri="http://schemas.microsoft.com/office/word/2010/wordprocessingShape">
+                    <wps:wsp>
+                      <wps:cNvSpPr txBox="1">
+                        <a:spLocks noChangeArrowheads="1"/>
+                      </wps:cNvSpPr>
+                      <wps:spPr bwMode="auto">
+                        <a:xfrm>
+                          <a:off x="0" y="0"/>
+                          <a:ext cx="835025" cy="263525"/>
+                        </a:xfrm>
+                        <a:prstGeom prst="rect">
+                          <a:avLst/>
+                        </a:prstGeom>
+                        <a:solidFill>
+                          <a:srgbClr val="00B0F0"/>
+                        </a:solidFill>
+                        <a:ln w="9525">
+                          <a:noFill/>
+                          <a:miter lim="800000"/>
+                          <a:headEnd/>
+                          <a:tailEnd/>
+                        </a:ln>
+                      </wps:spPr>
+                      <wps:txbx>
+                        <w:txbxContent>
+                          <w:p>
+                            <w:pPr>
+                              <w:jc w:val="center"/>
+                              <w:rPr>
+                                <w:b/>
+                                <w:bCs/>
+                                <w:color w:val="FFFFFF" w:themeColor="background1"/>
+                              </w:rPr>
+                            </w:pPr>
+                            <w:r>
+                              <w:rPr>
+                                <w:b/>
+                                <w:bCs/>
+                                <w:color w:val="FFFFFF" w:themeColor="background1"/>
+                              </w:rPr>
+                              <w:t>2</w:t>
+                            </w:r>
+                            <w:r>
+                              <w:rPr>
+                                <w:b/>
+                                <w:bCs/>
+                                <w:color w:val="FFFFFF" w:themeColor="background1"/>
+                              </w:rPr>
+                              <w:t xml:space="preserve"> Levels</w:t>
+                            </w:r>
+                          </w:p>
+                        </w:txbxContent>
+                      </wps:txbx>
+                      <wps:bodyPr rot="0" vert="horz" wrap="square" lIns="91440" tIns="45720" rIns="91440" bIns="45720" anchor="t" anchorCtr="0">
+                        <a:noAutofit/>
+                      </wps:bodyPr>
+                    </wps:wsp>
+                  </a:graphicData>
+                </a:graphic>
+                <wp14:sizeRelH relativeFrom="margin">
+                  <wp14:pctWidth>0</wp14:pctWidth>
+                </wp14:sizeRelH>
+                <wp14:sizeRelV relativeFrom="margin">
+                  <wp14:pctHeight>0</wp14:pctHeight>
+                </wp14:sizeRelV>
+              </wp:anchor>
+            </w:drawing>
+          </mc:Choice>
+          <mc:Fallback>
+            <w:pict>
+              <v:shape w14:anchorId="46006C44" id="_x0000_s1036" type="#_x0000_t202" style="position:absolute;margin-left:6.4pt;margin-top:.9pt;width:65.75pt;height:20.75pt;z-index:251685888;visibility:visible;mso-wrap-style:square;mso-width-percent:0;mso-height-percent:0;mso-wrap-distance-left:9pt;mso-wrap-distance-top:3.6pt;mso-wrap-distance-right:9pt;mso-wrap-distance-bottom:3.6pt;mso-position-horizontal:absolute;mso-position-horizontal-relative:margin;mso-position-vertical:absolute;mso-position-vertical-relative:text;mso-width-percent:0;mso-height-percent:0;mso-width-relative:margin;mso-height-relative:margin;v-text-anchor:top" o:gfxdata="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" fillcolor="#00b0f0" stroked="f">
+                <v:textbox>
+                  <w:txbxContent>
+                    <w:p>
+                      <w:pPr>
+                        <w:jc w:val="center"/>
+                        <w:rPr>
+                          <w:b/>
+                          <w:bCs/>
+                          <w:color w:val="FFFFFF" w:themeColor="background1"/>
+                        </w:rPr>
+                      </w:pPr>
+                      <w:r>
+                        <w:rPr>
+                          <w:b/>
+                          <w:bCs/>
+                          <w:color w:val="FFFFFF" w:themeColor="background1"/>
+                        </w:rPr>
+                        <w:t>2</w:t>
+                      </w:r>
+                      <w:r>
+                        <w:rPr>
+                          <w:b/>
+                          <w:bCs/>
+                          <w:color w:val="FFFFFF" w:themeColor="background1"/>
+                        </w:rPr>
+                        <w:t xml:space="preserve"> Levels</w:t>
+                      </w:r>
+                    </w:p>
+                  </w:txbxContent>
+                </v:textbox>
+                <w10:wrap type="square" anchorx="margin"/>
+              </v:shape>
+            </w:pict>
+          </mc:Fallback>
+        </mc:AlternateContent>
+      </w:r>
+    </w:p>
+    <w:p>
+      <w:pPr>
+        <w:rPr>
+          <w:noProof/>
+          <w:lang w:eastAsia="zh-CN"/>
+        </w:rPr>
+      </w:pPr>
+      <w:r>
+        <w:rPr>
+          <w:noProof/>
+          <w:lang w:eastAsia="zh-CN"/>
+        </w:rPr>
+        <mc:AlternateContent>
+          <mc:Choice Requires="wps">
+            <w:drawing>
+              <wp:anchor distT="45720" distB="45720" distL="114300" distR="114300" simplePos="0" relativeHeight="251683840" behindDoc="0" locked="0" layoutInCell="1" allowOverlap="1" wp14:anchorId="49FBABF0" wp14:editId="2A6CF9A5">
+                <wp:simplePos x="0" y="0"/>
+                <wp:positionH relativeFrom="margin">
+                  <wp:posOffset>1225550</wp:posOffset>
+                </wp:positionH>
+                <wp:positionV relativeFrom="paragraph">
+                  <wp:posOffset>220980</wp:posOffset>
+                </wp:positionV>
+                <wp:extent cx="914400" cy="466725"/>
+                <wp:effectExtent l="0" t="0" r="0" b="9525"/>
+                <wp:wrapSquare wrapText="bothSides"/>
+                <wp:docPr id="12" name="Text Box 2"/>
+                <wp:cNvGraphicFramePr>
+                  <a:graphicFrameLocks xmlns:a="http://schemas.openxmlformats.org/drawingml/2006/main"/>
+                </wp:cNvGraphicFramePr>
+                <a:graphic xmlns:a="http://schemas.openxmlformats.org/drawingml/2006/main">
+                  <a:graphicData uri="http://schemas.microsoft.com/office/word/2010/wordprocessingShape">
+                    <wps:wsp>
+                      <wps:cNvSpPr txBox="1">
+                        <a:spLocks noChangeArrowheads="1"/>
+                      </wps:cNvSpPr>
+                      <wps:spPr bwMode="auto">
+                        <a:xfrm>
+                          <a:off x="0" y="0"/>
+                          <a:ext cx="914400" cy="466725"/>
+                        </a:xfrm>
+                        <a:prstGeom prst="rect">
+                          <a:avLst/>
+                        </a:prstGeom>
+                        <a:solidFill>
+                          <a:srgbClr val="00B0F0"/>
+                        </a:solidFill>
+                        <a:ln w="9525">
+                          <a:noFill/>
+                          <a:miter lim="800000"/>
+                          <a:headEnd/>
+                          <a:tailEnd/>
+                        </a:ln>
+                      </wps:spPr>
+                      <wps:txbx>
+                        <w:txbxContent>
+                          <w:p>
+                            <w:pPr>
+                              <w:jc w:val="center"/>
+                              <w:rPr>
+                                <w:b/>
+                                <w:bCs/>
+                                <w:color w:val="FFFFFF" w:themeColor="background1"/>
+                              </w:rPr>
+                            </w:pPr>
+                            <w:r>
+                              <w:rPr>
+                                <w:b/>
+                                <w:bCs/>
+                                <w:color w:val="FFFFFF" w:themeColor="background1"/>
+                              </w:rPr>
+                              <w:t>Kruskal-Wallis Test</w:t>
+                            </w:r>
+                          </w:p>
+                        </w:txbxContent>
+                      </wps:txbx>
+                      <wps:bodyPr rot="0" vert="horz" wrap="square" lIns="91440" tIns="45720" rIns="91440" bIns="45720" anchor="t" anchorCtr="0">
+                        <a:noAutofit/>
+                      </wps:bodyPr>
+                    </wps:wsp>
+                  </a:graphicData>
+                </a:graphic>
+                <wp14:sizeRelH relativeFrom="margin">
+                  <wp14:pctWidth>0</wp14:pctWidth>
+                </wp14:sizeRelH>
+                <wp14:sizeRelV relativeFrom="margin">
+                  <wp14:pctHeight>0</wp14:pctHeight>
+                </wp14:sizeRelV>
+              </wp:anchor>
+            </w:drawing>
+          </mc:Choice>
+          <mc:Fallback>
+            <w:pict>
+              <v:shape w14:anchorId="49FBABF0" id="_x0000_s1037" type="#_x0000_t202" style="position:absolute;margin-left:96.5pt;margin-top:17.4pt;width:1in;height:36.75pt;z-index:251683840;visibility:visible;mso-wrap-style:square;mso-width-percent:0;mso-height-percent:0;mso-wrap-distance-left:9pt;mso-wrap-distance-top:3.6pt;mso-wrap-distance-right:9pt;mso-wrap-distance-bottom:3.6pt;mso-position-horizontal:absolute;mso-position-horizontal-relative:margin;mso-position-vertical:absolute;mso-position-vertical-relative:text;mso-width-percent:0;mso-height-percent:0;mso-width-relative:margin;mso-height-relative:margin;v-text-anchor:top" o:gfxdata="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" fillcolor="#00b0f0" stroked="f">
+                <v:textbox>
+                  <w:txbxContent>
+                    <w:p>
+                      <w:pPr>
+                        <w:jc w:val="center"/>
+                        <w:rPr>
+                          <w:b/>
+                          <w:bCs/>
+                          <w:color w:val="FFFFFF" w:themeColor="background1"/>
+                        </w:rPr>
+                      </w:pPr>
+                      <w:r>
+                        <w:rPr>
+                          <w:b/>
+                          <w:bCs/>
+                          <w:color w:val="FFFFFF" w:themeColor="background1"/>
+                        </w:rPr>
+                        <w:t>Kruskal-Wallis Test</w:t>
+                      </w:r>
+                    </w:p>
+                  </w:txbxContent>
+                </v:textbox>
+                <w10:wrap type="square" anchorx="margin"/>
+              </v:shape>
+            </w:pict>
+          </mc:Fallback>
+        </mc:AlternateContent>
+      </w:r>
+      <w:r>
+        <w:rPr>
+          <w:noProof/>
+          <w:lang w:eastAsia="zh-CN"/>
+        </w:rPr>
+        <mc:AlternateContent>
+          <mc:Choice Requires="wps">
+            <w:drawing>
+              <wp:anchor distT="45720" distB="45720" distL="114300" distR="114300" simplePos="0" relativeHeight="251681792" behindDoc="0" locked="0" layoutInCell="1" allowOverlap="1" wp14:anchorId="70F8037C" wp14:editId="4D6182FA">
+                <wp:simplePos x="0" y="0"/>
+                <wp:positionH relativeFrom="margin">
+                  <wp:posOffset>69850</wp:posOffset>
+                </wp:positionH>
+                <wp:positionV relativeFrom="paragraph">
+                  <wp:posOffset>217805</wp:posOffset>
+                </wp:positionV>
+                <wp:extent cx="855345" cy="661035"/>
+                <wp:effectExtent l="0" t="0" r="1905" b="5715"/>
+                <wp:wrapSquare wrapText="bothSides"/>
+                <wp:docPr id="11" name="Text Box 2"/>
+                <wp:cNvGraphicFramePr>
+                  <a:graphicFrameLocks xmlns:a="http://schemas.openxmlformats.org/drawingml/2006/main"/>
+                </wp:cNvGraphicFramePr>
+                <a:graphic xmlns:a="http://schemas.openxmlformats.org/drawingml/2006/main">
+                  <a:graphicData uri="http://schemas.microsoft.com/office/word/2010/wordprocessingShape">
+                    <wps:wsp>
+                      <wps:cNvSpPr txBox="1">
+                        <a:spLocks noChangeArrowheads="1"/>
+                      </wps:cNvSpPr>
+                      <wps:spPr bwMode="auto">
+                        <a:xfrm>
+                          <a:off x="0" y="0"/>
+                          <a:ext cx="855345" cy="661035"/>
+                        </a:xfrm>
+                        <a:prstGeom prst="rect">
+                          <a:avLst/>
+                        </a:prstGeom>
+                        <a:solidFill>
+                          <a:srgbClr val="00B0F0"/>
+                        </a:solidFill>
+                        <a:ln w="9525">
+                          <a:noFill/>
+                          <a:miter lim="800000"/>
+                          <a:headEnd/>
+                          <a:tailEnd/>
+                        </a:ln>
+                      </wps:spPr>
+                      <wps:txbx>
+                        <w:txbxContent>
+                          <w:p>
+                            <w:pPr>
+                              <w:jc w:val="center"/>
+                              <w:rPr>
+                                <w:b/>
+                                <w:bCs/>
+                                <w:color w:val="FFFFFF" w:themeColor="background1"/>
+                              </w:rPr>
+                            </w:pPr>
+                            <w:r>
+                              <w:rPr>
+                                <w:b/>
+                                <w:bCs/>
+                                <w:color w:val="FFFFFF" w:themeColor="background1"/>
+                              </w:rPr>
+                              <w:t>Mann-Whitney U Test</w:t>
+                            </w:r>
+                          </w:p>
+                        </w:txbxContent>
+                      </wps:txbx>
+                      <wps:bodyPr rot="0" vert="horz" wrap="square" lIns="91440" tIns="45720" rIns="91440" bIns="45720" anchor="t" anchorCtr="0">
+                        <a:noAutofit/>
+                      </wps:bodyPr>
+                    </wps:wsp>
+                  </a:graphicData>
+                </a:graphic>
+                <wp14:sizeRelH relativeFrom="margin">
+                  <wp14:pctWidth>0</wp14:pctWidth>
+                </wp14:sizeRelH>
+                <wp14:sizeRelV relativeFrom="margin">
+                  <wp14:pctHeight>0</wp14:pctHeight>
+                </wp14:sizeRelV>
+              </wp:anchor>
+            </w:drawing>
+          </mc:Choice>
+          <mc:Fallback>
+            <w:pict>
+              <v:shape w14:anchorId="70F8037C" id="_x0000_s1038" type="#_x0000_t202" style="position:absolute;margin-left:5.5pt;margin-top:17.15pt;width:67.35pt;height:52.05pt;z-index:251681792;visibility:visible;mso-wrap-style:square;mso-width-percent:0;mso-height-percent:0;mso-wrap-distance-left:9pt;mso-wrap-distance-top:3.6pt;mso-wrap-distance-right:9pt;mso-wrap-distance-bottom:3.6pt;mso-position-horizontal:absolute;mso-position-horizontal-relative:margin;mso-position-vertical:absolute;mso-position-vertical-relative:text;mso-width-percent:0;mso-height-percent:0;mso-width-relative:margin;mso-height-relative:margin;v-text-anchor:top" o:gfxdata="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" fillcolor="#00b0f0" stroked="f">
+                <v:textbox>
+                  <w:txbxContent>
+                    <w:p>
+                      <w:pPr>
+                        <w:jc w:val="center"/>
+                        <w:rPr>
+                          <w:b/>
+                          <w:bCs/>
+                          <w:color w:val="FFFFFF" w:themeColor="background1"/>
+                        </w:rPr>
+                      </w:pPr>
+                      <w:r>
+                        <w:rPr>
+                          <w:b/>
+                          <w:bCs/>
+                          <w:color w:val="FFFFFF" w:themeColor="background1"/>
+                        </w:rPr>
+                        <w:t>Mann-Whitney U Test</w:t>
+                      </w:r>
+                    </w:p>
+                  </w:txbxContent>
+                </v:textbox>
+                <w10:wrap type="square" anchorx="margin"/>
+              </v:shape>
+            </w:pict>
+          </mc:Fallback>
+        </mc:AlternateContent>
+      </w:r>
+      <w:r>
+        <w:rPr>
+          <w:noProof/>
+          <w:lang w:eastAsia="zh-CN"/>
+        </w:rPr>
+        <mc:AlternateContent>
+          <mc:Choice Requires="wps">
+            <w:drawing>
+              <wp:anchor distT="0" distB="0" distL="114300" distR="114300" simplePos="0" relativeHeight="251702272" behindDoc="0" locked="0" layoutInCell="1" allowOverlap="1" wp14:anchorId="36194F50" wp14:editId="51DFC18D">
+                <wp:simplePos x="0" y="0"/>
+                <wp:positionH relativeFrom="column">
+                  <wp:posOffset>491696</wp:posOffset>
+                </wp:positionH>
+                <wp:positionV relativeFrom="paragraph">
+                  <wp:posOffset>2780</wp:posOffset>
+                </wp:positionV>
+                <wp:extent cx="0" cy="184785"/>
+                <wp:effectExtent l="76200" t="0" r="57150" b="62865"/>
+                <wp:wrapNone/>
+                <wp:docPr id="26" name="Straight Arrow Connector 26"/>
+                <wp:cNvGraphicFramePr/>
+                <a:graphic xmlns:a="http://schemas.openxmlformats.org/drawingml/2006/main">
+                  <a:graphicData uri="http://schemas.microsoft.com/office/word/2010/wordprocessingShape">
+                    <wps:wsp>
+                      <wps:cNvCnPr/>
+                      <wps:spPr>
+                        <a:xfrm>
+                          <a:off x="0" y="0"/>
+                          <a:ext cx="0" cy="184785"/>
+                        </a:xfrm>
+                        <a:prstGeom prst="straightConnector1">
+                          <a:avLst/>
+                        </a:prstGeom>
+                        <a:ln>
+                          <a:tailEnd type="triangle"/>
+                        </a:ln>
+                      </wps:spPr>
+                      <wps:style>
+                        <a:lnRef idx="1">
+                          <a:schemeClr val="accent4"/>
+                        </a:lnRef>
+                        <a:fillRef idx="0">
+                          <a:schemeClr val="accent4"/>
+                        </a:fillRef>
+                        <a:effectRef idx="0">
+                          <a:schemeClr val="accent4"/>
+                        </a:effectRef>
+                        <a:fontRef idx="minor">
+                          <a:schemeClr val="tx1"/>
+                        </a:fontRef>
+                      </wps:style>
+                      <wps:bodyPr/>
+                    </wps:wsp>
+                  </a:graphicData>
+                </a:graphic>
+              </wp:anchor>
+            </w:drawing>
+          </mc:Choice>
+          <mc:Fallback>
+            <w:pict>
+              <v:shape w14:anchorId="06A970DD" id="Straight Arrow Connector 26" o:spid="_x0000_s1026" type="#_x0000_t32" style="position:absolute;margin-left:38.7pt;margin-top:.2pt;width:0;height:14.55pt;z-index:251702272;visibility:visible;mso-wrap-style:square;mso-wrap-distance-left:9pt;mso-wrap-distance-top:0;mso-wrap-distance-right:9pt;mso-wrap-distance-bottom:0;mso-position-horizontal:absolute;mso-position-horizontal-relative:text;mso-position-vertical:absolute;mso-position-vertical-relative:text" o:gfxdata="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" strokecolor="#ffc000 [3207]" strokeweight=".5pt">
+                <v:stroke endarrow="block" joinstyle="miter"/>
+              </v:shape>
+            </w:pict>
+          </mc:Fallback>
+        </mc:AlternateContent>
+      </w:r>
+    </w:p>
+    <w:p>
+      <w:pPr>
+        <w:rPr>
+          <w:noProof/>
+        </w:rPr>
+      </w:pPr>
+    </w:p>
+    <w:p>
+      <w:pPr>
+        <w:rPr>
+          <w:noProof/>
+        </w:rPr>
+      </w:pPr>
+    </w:p>
+    <w:p>
+      <w:pPr>
+        <w:rPr>
+          <w:noProof/>
+        </w:rPr>
+      </w:pPr>
+    </w:p>
+    <w:p>
+      <w:pPr>
+        <w:rPr>
+          <w:noProof/>
+        </w:rPr>
+      </w:pPr>
+      <w:bookmarkStart w:id="0" w:name="_GoBack"/>
+      <w:bookmarkEnd w:id="0"/>
+    </w:p>
+    <w:p>
+      <w:pPr>
+        <w:rPr>
+          <w:noProof/>
+        </w:rPr>
+      </w:pPr>
+    </w:p>
     <w:p>
       <w:pPr>
         <w:rPr>
@@ -256,6 +2995,56 @@
       </w:pPr>
     </w:p>
     <w:p/>
+    <w:p>
+      <w:r>
+        <w:rPr>
+          <w:noProof/>
+          <w:lang w:eastAsia="zh-CN"/>
+        </w:rPr>
+        <w:lastRenderedPageBreak/>
+        <w:drawing>
+          <wp:inline distT="0" distB="0" distL="0" distR="0" wp14:anchorId="3B94F936" wp14:editId="51CEA0AF">
+            <wp:extent cx="3719146" cy="2812604"/>
+            <wp:effectExtent l="0" t="0" r="0" b="6985"/>
+            <wp:docPr id="1826629699" name="Picture 1826629699"/>
+            <wp:cNvGraphicFramePr>
+              <a:graphicFrameLocks xmlns:a="http://schemas.openxmlformats.org/drawingml/2006/main" noChangeAspect="1"/>
+            </wp:cNvGraphicFramePr>
+            <a:graphic xmlns:a="http://schemas.openxmlformats.org/drawingml/2006/main">
+              <a:graphicData uri="http://schemas.openxmlformats.org/drawingml/2006/picture">
+                <pic:pic xmlns:pic="http://schemas.openxmlformats.org/drawingml/2006/picture">
+                  <pic:nvPicPr>
+                    <pic:cNvPr id="0" name=""/>
+                    <pic:cNvPicPr/>
+                  </pic:nvPicPr>
+                  <pic:blipFill>
+                    <a:blip r:embed="rId4" cstate="print">
+                      <a:extLst>
+                        <a:ext uri="{28A0092B-C50C-407E-A947-70E740481C1C}">
+                          <a14:useLocalDpi xmlns:a14="http://schemas.microsoft.com/office/drawing/2010/main" val="0"/>
+                        </a:ext>
+                      </a:extLst>
+                    </a:blip>
+                    <a:stretch>
+                      <a:fillRect/>
+                    </a:stretch>
+                  </pic:blipFill>
+                  <pic:spPr>
+                    <a:xfrm>
+                      <a:off x="0" y="0"/>
+                      <a:ext cx="3721708" cy="2814542"/>
+                    </a:xfrm>
+                    <a:prstGeom prst="rect">
+                      <a:avLst/>
+                    </a:prstGeom>
+                  </pic:spPr>
+                </pic:pic>
+              </a:graphicData>
+            </a:graphic>
+          </wp:inline>
+        </w:drawing>
+      </w:r>
+    </w:p>
     <w:sectPr>
       <w:pgSz w:w="11906" w:h="16838"/>
       <w:pgMar w:top="1440" w:right="1440" w:bottom="1440" w:left="1440" w:header="708" w:footer="708" w:gutter="0"/>
@@ -267,7 +3056,7 @@
 </file>
 
 <file path=word/styles.xml><?xml version="1.0" encoding="utf-8"?>
-<w:styles xmlns:mc="http://schemas.openxmlformats.org/markup-compatibility/2006" xmlns:r="http://schemas.openxmlformats.org/officeDocument/2006/relationships" xmlns:w="http://schemas.openxmlformats.org/wordprocessingml/2006/main" xmlns:w14="http://schemas.microsoft.com/office/word/2010/wordml" xmlns:w15="http://schemas.microsoft.com/office/word/2012/wordml" xmlns:w16cex="http://schemas.microsoft.com/office/word/2018/wordml/cex" xmlns:w16cid="http://schemas.microsoft.com/office/word/2016/wordml/cid" xmlns:w16="http://schemas.microsoft.com/office/word/2018/wordml" xmlns:w16sdtdh="http://schemas.microsoft.com/office/word/2020/wordml/sdtdatahash" xmlns:w16se="http://schemas.microsoft.com/office/word/2015/wordml/symex" mc:Ignorable="w14 w15 w16se w16cid w16 w16cex w16sdtdh">
+<w:styles xmlns:mc="http://schemas.openxmlformats.org/markup-compatibility/2006" xmlns:r="http://schemas.openxmlformats.org/officeDocument/2006/relationships" xmlns:w="http://schemas.openxmlformats.org/wordprocessingml/2006/main" xmlns:w14="http://schemas.microsoft.com/office/word/2010/wordml" xmlns:w15="http://schemas.microsoft.com/office/word/2012/wordml" xmlns:w16se="http://schemas.microsoft.com/office/word/2015/wordml/symex" mc:Ignorable="w14 w15 w16se">
   <w:docDefaults>
     <w:rPrDefault>
       <w:rPr>
@@ -283,7 +3072,7 @@
       </w:pPr>
     </w:pPrDefault>
   </w:docDefaults>
-  <w:latentStyles w:defLockedState="0" w:defUIPriority="99" w:defSemiHidden="0" w:defUnhideWhenUsed="0" w:defQFormat="0" w:count="376">
+  <w:latentStyles w:defLockedState="0" w:defUIPriority="99" w:defSemiHidden="0" w:defUnhideWhenUsed="0" w:defQFormat="0" w:count="371">
     <w:lsdException w:name="Normal" w:uiPriority="0" w:qFormat="1"/>
     <w:lsdException w:name="heading 1" w:uiPriority="9" w:qFormat="1"/>
     <w:lsdException w:name="heading 2" w:semiHidden="1" w:uiPriority="9" w:unhideWhenUsed="1" w:qFormat="1"/>
@@ -655,11 +3444,6 @@
     <w:lsdException w:name="List Table 5 Dark Accent 6" w:uiPriority="50"/>
     <w:lsdException w:name="List Table 6 Colorful Accent 6" w:uiPriority="51"/>
     <w:lsdException w:name="List Table 7 Colorful Accent 6" w:uiPriority="52"/>
-    <w:lsdException w:name="Mention" w:semiHidden="1" w:unhideWhenUsed="1"/>
-    <w:lsdException w:name="Smart Hyperlink" w:semiHidden="1" w:unhideWhenUsed="1"/>
-    <w:lsdException w:name="Hashtag" w:semiHidden="1" w:unhideWhenUsed="1"/>
-    <w:lsdException w:name="Unresolved Mention" w:semiHidden="1" w:unhideWhenUsed="1"/>
-    <w:lsdException w:name="Smart Link" w:semiHidden="1" w:unhideWhenUsed="1"/>
   </w:latentStyles>
   <w:style w:type="paragraph" w:default="1" w:styleId="Normal">
     <w:name w:val="Normal"/>

</xml_diff>